<commit_message>
Actualização dos artefactos: Artefacto Plano Geral de Configuracoes Relatório Final
</commit_message>
<xml_diff>
--- a/Artefactos/5. Relatorio de encerramento do contrato/Relatorio de encerramento do contrato.docx
+++ b/Artefactos/5. Relatorio de encerramento do contrato/Relatorio de encerramento do contrato.docx
@@ -40,37 +40,646 @@
       <w:pPr>
         <w:pStyle w:val="Heading1"/>
       </w:pPr>
-      <w:r>
-        <w:t>Identificação do contrato</w:t>
-      </w:r>
-    </w:p>
-    <w:p>
-      <w:bookmarkStart w:id="0" w:name="_GoBack"/>
+      <w:bookmarkStart w:id="0" w:name="_Toc111611375"/>
+      <w:r>
+        <w:t>Entrega</w:t>
+      </w:r>
       <w:bookmarkEnd w:id="0"/>
-    </w:p>
-    <w:p/>
-    <w:p>
-      <w:pPr>
-        <w:pStyle w:val="Heading1"/>
-      </w:pPr>
-      <w:bookmarkStart w:id="1" w:name="_Toc111611375"/>
-      <w:r>
-        <w:t>Entrega</w:t>
+      <w:r>
+        <w:t>s realizadas</w:t>
+      </w:r>
+    </w:p>
+    <w:p>
+      <w:pPr>
+        <w:pStyle w:val="Heading2"/>
+        <w:numPr>
+          <w:ilvl w:val="0"/>
+          <w:numId w:val="1"/>
+        </w:numPr>
+        <w:spacing w:line="360" w:lineRule="auto"/>
+        <w:jc w:val="both"/>
+        <w:rPr>
+          <w:rFonts w:ascii="Times New Roman" w:hAnsi="Times New Roman" w:cs="Times New Roman"/>
+        </w:rPr>
+      </w:pPr>
+      <w:bookmarkStart w:id="1" w:name="_Toc310363826"/>
+      <w:bookmarkStart w:id="2" w:name="_Toc494438470"/>
+      <w:r>
+        <w:rPr>
+          <w:rFonts w:ascii="Times New Roman" w:hAnsi="Times New Roman" w:cs="Times New Roman"/>
+        </w:rPr>
+        <w:t>Entrega 1</w:t>
       </w:r>
       <w:bookmarkEnd w:id="1"/>
       <w:r>
-        <w:t>s realizadas</w:t>
-      </w:r>
-    </w:p>
-    <w:p>
-      <w:pPr>
-        <w:pStyle w:val="Comments"/>
-      </w:pPr>
-      <w:r>
-        <w:t>[Descrever as entregas realizadas pelo contratado</w:t>
-      </w:r>
-      <w:r>
-        <w:t xml:space="preserve"> e previstas no contrato. ]</w:t>
+        <w:rPr>
+          <w:rFonts w:ascii="Times New Roman" w:hAnsi="Times New Roman" w:cs="Times New Roman"/>
+        </w:rPr>
+        <w:t>- Proposta Técnica e Financeira</w:t>
+      </w:r>
+      <w:bookmarkEnd w:id="2"/>
+    </w:p>
+    <w:p>
+      <w:pPr>
+        <w:spacing w:line="360" w:lineRule="auto"/>
+        <w:ind w:left="708"/>
+        <w:jc w:val="both"/>
+        <w:rPr>
+          <w:rFonts w:ascii="Times New Roman" w:hAnsi="Times New Roman" w:cs="Times New Roman"/>
+          <w:sz w:val="24"/>
+          <w:szCs w:val="24"/>
+        </w:rPr>
+      </w:pPr>
+      <w:r>
+        <w:rPr>
+          <w:rFonts w:ascii="Times New Roman" w:hAnsi="Times New Roman" w:cs="Times New Roman"/>
+          <w:sz w:val="24"/>
+          <w:szCs w:val="24"/>
+        </w:rPr>
+        <w:t xml:space="preserve">É o documento que especifica </w:t>
+      </w:r>
+      <w:r>
+        <w:rPr>
+          <w:rFonts w:ascii="Times New Roman" w:hAnsi="Times New Roman" w:cs="Times New Roman"/>
+          <w:sz w:val="24"/>
+          <w:szCs w:val="24"/>
+        </w:rPr>
+        <w:t>a proposta para o projecto. Foi</w:t>
+      </w:r>
+      <w:r>
+        <w:rPr>
+          <w:rFonts w:ascii="Times New Roman" w:hAnsi="Times New Roman" w:cs="Times New Roman"/>
+          <w:sz w:val="24"/>
+          <w:szCs w:val="24"/>
+        </w:rPr>
+        <w:t xml:space="preserve"> apresentado todo o material necessário (perfil dos desenvolvedores, tempo) para o desenvolvimento do produto, juntamente com o capital necessário para cada etapa do projecto.</w:t>
+      </w:r>
+    </w:p>
+    <w:p>
+      <w:pPr>
+        <w:spacing w:line="360" w:lineRule="auto"/>
+        <w:ind w:left="708"/>
+        <w:jc w:val="both"/>
+        <w:rPr>
+          <w:rFonts w:ascii="Times New Roman" w:hAnsi="Times New Roman" w:cs="Times New Roman"/>
+          <w:sz w:val="24"/>
+          <w:szCs w:val="24"/>
+        </w:rPr>
+      </w:pPr>
+    </w:p>
+    <w:p>
+      <w:pPr>
+        <w:pStyle w:val="Heading2"/>
+        <w:numPr>
+          <w:ilvl w:val="0"/>
+          <w:numId w:val="1"/>
+        </w:numPr>
+        <w:spacing w:line="360" w:lineRule="auto"/>
+        <w:jc w:val="both"/>
+        <w:rPr>
+          <w:rFonts w:ascii="Times New Roman" w:hAnsi="Times New Roman" w:cs="Times New Roman"/>
+        </w:rPr>
+      </w:pPr>
+      <w:bookmarkStart w:id="3" w:name="_Toc310363827"/>
+      <w:bookmarkStart w:id="4" w:name="_Toc494438471"/>
+      <w:r>
+        <w:rPr>
+          <w:rFonts w:ascii="Times New Roman" w:hAnsi="Times New Roman" w:cs="Times New Roman"/>
+        </w:rPr>
+        <w:t>Entrega 2</w:t>
+      </w:r>
+      <w:bookmarkEnd w:id="3"/>
+      <w:r>
+        <w:rPr>
+          <w:rFonts w:ascii="Times New Roman" w:hAnsi="Times New Roman" w:cs="Times New Roman"/>
+        </w:rPr>
+        <w:t xml:space="preserve"> – Plano do projecto</w:t>
+      </w:r>
+      <w:bookmarkEnd w:id="4"/>
+    </w:p>
+    <w:p>
+      <w:pPr>
+        <w:spacing w:line="360" w:lineRule="auto"/>
+        <w:ind w:left="708"/>
+        <w:jc w:val="both"/>
+        <w:rPr>
+          <w:rFonts w:ascii="Times New Roman" w:hAnsi="Times New Roman" w:cs="Times New Roman"/>
+          <w:sz w:val="24"/>
+          <w:szCs w:val="24"/>
+        </w:rPr>
+      </w:pPr>
+      <w:r>
+        <w:rPr>
+          <w:rFonts w:ascii="Times New Roman" w:hAnsi="Times New Roman" w:cs="Times New Roman"/>
+          <w:sz w:val="24"/>
+          <w:szCs w:val="24"/>
+        </w:rPr>
+        <w:t xml:space="preserve">Esta entrega é do plano do projecto, que </w:t>
+      </w:r>
+      <w:r>
+        <w:rPr>
+          <w:rFonts w:ascii="Times New Roman" w:hAnsi="Times New Roman" w:cs="Times New Roman"/>
+          <w:sz w:val="24"/>
+          <w:szCs w:val="24"/>
+        </w:rPr>
+        <w:t>consiste em como o projecto foi</w:t>
+      </w:r>
+      <w:r>
+        <w:rPr>
+          <w:rFonts w:ascii="Times New Roman" w:hAnsi="Times New Roman" w:cs="Times New Roman"/>
+          <w:sz w:val="24"/>
+          <w:szCs w:val="24"/>
+        </w:rPr>
+        <w:t xml:space="preserve"> </w:t>
+      </w:r>
+      <w:r>
+        <w:rPr>
+          <w:rFonts w:ascii="Times New Roman" w:hAnsi="Times New Roman" w:cs="Times New Roman"/>
+          <w:sz w:val="24"/>
+          <w:szCs w:val="24"/>
+        </w:rPr>
+        <w:t>dividido e tratou</w:t>
+      </w:r>
+      <w:r>
+        <w:rPr>
+          <w:rFonts w:ascii="Times New Roman" w:hAnsi="Times New Roman" w:cs="Times New Roman"/>
+          <w:sz w:val="24"/>
+          <w:szCs w:val="24"/>
+        </w:rPr>
+        <w:t xml:space="preserve"> da gestão da produção do software, a divisão de tempo para cada ent</w:t>
+      </w:r>
+      <w:r>
+        <w:rPr>
+          <w:rFonts w:ascii="Times New Roman" w:hAnsi="Times New Roman" w:cs="Times New Roman"/>
+          <w:sz w:val="24"/>
+          <w:szCs w:val="24"/>
+        </w:rPr>
+        <w:t>rega da parte do software e</w:t>
+      </w:r>
+      <w:r>
+        <w:rPr>
+          <w:rFonts w:ascii="Times New Roman" w:hAnsi="Times New Roman" w:cs="Times New Roman"/>
+          <w:sz w:val="24"/>
+          <w:szCs w:val="24"/>
+        </w:rPr>
+        <w:t xml:space="preserve"> a gestão das mudanças.</w:t>
+      </w:r>
+    </w:p>
+    <w:p>
+      <w:pPr>
+        <w:spacing w:line="360" w:lineRule="auto"/>
+        <w:ind w:left="708"/>
+        <w:jc w:val="both"/>
+        <w:rPr>
+          <w:rFonts w:ascii="Times New Roman" w:hAnsi="Times New Roman" w:cs="Times New Roman"/>
+          <w:sz w:val="24"/>
+          <w:szCs w:val="24"/>
+        </w:rPr>
+      </w:pPr>
+    </w:p>
+    <w:p>
+      <w:pPr>
+        <w:pStyle w:val="Heading2"/>
+        <w:numPr>
+          <w:ilvl w:val="0"/>
+          <w:numId w:val="1"/>
+        </w:numPr>
+        <w:spacing w:line="360" w:lineRule="auto"/>
+        <w:jc w:val="both"/>
+        <w:rPr>
+          <w:rFonts w:ascii="Times New Roman" w:hAnsi="Times New Roman" w:cs="Times New Roman"/>
+        </w:rPr>
+      </w:pPr>
+      <w:bookmarkStart w:id="5" w:name="_Toc494438472"/>
+      <w:r>
+        <w:rPr>
+          <w:rFonts w:ascii="Times New Roman" w:hAnsi="Times New Roman" w:cs="Times New Roman"/>
+        </w:rPr>
+        <w:t>Entrega 3 – Documento de Requisitos</w:t>
+      </w:r>
+      <w:bookmarkEnd w:id="5"/>
+    </w:p>
+    <w:p>
+      <w:pPr>
+        <w:spacing w:line="360" w:lineRule="auto"/>
+        <w:ind w:left="708"/>
+        <w:jc w:val="both"/>
+        <w:rPr>
+          <w:rFonts w:ascii="Times New Roman" w:hAnsi="Times New Roman" w:cs="Times New Roman"/>
+        </w:rPr>
+      </w:pPr>
+      <w:r>
+        <w:rPr>
+          <w:rFonts w:ascii="Times New Roman" w:hAnsi="Times New Roman" w:cs="Times New Roman"/>
+          <w:sz w:val="24"/>
+          <w:szCs w:val="24"/>
+        </w:rPr>
+        <w:t xml:space="preserve">Esta entrega foi </w:t>
+      </w:r>
+      <w:r>
+        <w:rPr>
+          <w:rFonts w:ascii="Times New Roman" w:hAnsi="Times New Roman" w:cs="Times New Roman"/>
+          <w:sz w:val="24"/>
+          <w:szCs w:val="24"/>
+        </w:rPr>
+        <w:t>relativa ao documento que especifica as funcionalidades do sistema, onde estão apresentados os principais requisitos do sistema</w:t>
+      </w:r>
+      <w:r>
+        <w:rPr>
+          <w:rFonts w:ascii="Times New Roman" w:hAnsi="Times New Roman" w:cs="Times New Roman"/>
+        </w:rPr>
+        <w:t>.</w:t>
+      </w:r>
+    </w:p>
+    <w:p>
+      <w:pPr>
+        <w:spacing w:line="360" w:lineRule="auto"/>
+        <w:ind w:left="708"/>
+        <w:jc w:val="both"/>
+        <w:rPr>
+          <w:rFonts w:ascii="Times New Roman" w:hAnsi="Times New Roman" w:cs="Times New Roman"/>
+        </w:rPr>
+      </w:pPr>
+    </w:p>
+    <w:p>
+      <w:pPr>
+        <w:pStyle w:val="Heading2"/>
+        <w:numPr>
+          <w:ilvl w:val="0"/>
+          <w:numId w:val="1"/>
+        </w:numPr>
+        <w:spacing w:line="360" w:lineRule="auto"/>
+        <w:jc w:val="both"/>
+        <w:rPr>
+          <w:rFonts w:ascii="Times New Roman" w:hAnsi="Times New Roman" w:cs="Times New Roman"/>
+        </w:rPr>
+      </w:pPr>
+      <w:bookmarkStart w:id="6" w:name="_Toc494438473"/>
+      <w:r>
+        <w:rPr>
+          <w:rFonts w:ascii="Times New Roman" w:hAnsi="Times New Roman" w:cs="Times New Roman"/>
+        </w:rPr>
+        <w:t>Entrega 4 – Projecto</w:t>
+      </w:r>
+      <w:bookmarkEnd w:id="6"/>
+      <w:r>
+        <w:rPr>
+          <w:rFonts w:ascii="Times New Roman" w:hAnsi="Times New Roman" w:cs="Times New Roman"/>
+        </w:rPr>
+        <w:t xml:space="preserve"> parte 1</w:t>
+      </w:r>
+    </w:p>
+    <w:p>
+      <w:pPr>
+        <w:spacing w:line="360" w:lineRule="auto"/>
+        <w:ind w:left="708"/>
+        <w:jc w:val="both"/>
+        <w:rPr>
+          <w:rFonts w:ascii="Times New Roman" w:hAnsi="Times New Roman" w:cs="Times New Roman"/>
+          <w:sz w:val="24"/>
+        </w:rPr>
+      </w:pPr>
+      <w:r>
+        <w:rPr>
+          <w:rFonts w:ascii="Times New Roman" w:hAnsi="Times New Roman" w:cs="Times New Roman"/>
+          <w:sz w:val="24"/>
+        </w:rPr>
+        <w:t>Esta entrega foi</w:t>
+      </w:r>
+      <w:r>
+        <w:rPr>
+          <w:rFonts w:ascii="Times New Roman" w:hAnsi="Times New Roman" w:cs="Times New Roman"/>
+          <w:sz w:val="24"/>
+        </w:rPr>
+        <w:t xml:space="preserve"> relativa a primeira fas</w:t>
+      </w:r>
+      <w:r>
+        <w:rPr>
+          <w:rFonts w:ascii="Times New Roman" w:hAnsi="Times New Roman" w:cs="Times New Roman"/>
+          <w:sz w:val="24"/>
+        </w:rPr>
+        <w:t>e funcional do produto, que foi</w:t>
+      </w:r>
+      <w:r>
+        <w:rPr>
+          <w:rFonts w:ascii="Times New Roman" w:hAnsi="Times New Roman" w:cs="Times New Roman"/>
+          <w:sz w:val="24"/>
+        </w:rPr>
+        <w:t xml:space="preserve"> entregue na data previamente estabelecida</w:t>
+      </w:r>
+      <w:r>
+        <w:rPr>
+          <w:rFonts w:ascii="Times New Roman" w:hAnsi="Times New Roman" w:cs="Times New Roman"/>
+          <w:sz w:val="24"/>
+        </w:rPr>
+        <w:t>, conteve</w:t>
+      </w:r>
+      <w:r>
+        <w:rPr>
+          <w:rFonts w:ascii="Times New Roman" w:hAnsi="Times New Roman" w:cs="Times New Roman"/>
+          <w:sz w:val="24"/>
+        </w:rPr>
+        <w:t xml:space="preserve"> as funcionalidades básicas do sistema.</w:t>
+      </w:r>
+    </w:p>
+    <w:p>
+      <w:pPr>
+        <w:spacing w:line="360" w:lineRule="auto"/>
+        <w:jc w:val="both"/>
+        <w:rPr>
+          <w:rFonts w:ascii="Times New Roman" w:hAnsi="Times New Roman" w:cs="Times New Roman"/>
+        </w:rPr>
+      </w:pPr>
+    </w:p>
+    <w:p>
+      <w:pPr>
+        <w:spacing w:line="360" w:lineRule="auto"/>
+        <w:jc w:val="both"/>
+        <w:rPr>
+          <w:rFonts w:ascii="Times New Roman" w:hAnsi="Times New Roman" w:cs="Times New Roman"/>
+        </w:rPr>
+      </w:pPr>
+    </w:p>
+    <w:p>
+      <w:pPr>
+        <w:pStyle w:val="Heading2"/>
+        <w:numPr>
+          <w:ilvl w:val="0"/>
+          <w:numId w:val="1"/>
+        </w:numPr>
+        <w:spacing w:line="360" w:lineRule="auto"/>
+        <w:jc w:val="both"/>
+        <w:rPr>
+          <w:rFonts w:ascii="Times New Roman" w:hAnsi="Times New Roman" w:cs="Times New Roman"/>
+        </w:rPr>
+      </w:pPr>
+      <w:bookmarkStart w:id="7" w:name="_Toc494438474"/>
+      <w:r>
+        <w:rPr>
+          <w:rFonts w:ascii="Times New Roman" w:hAnsi="Times New Roman" w:cs="Times New Roman"/>
+        </w:rPr>
+        <w:t>Entrega 5 – Relatório de progresso 1</w:t>
+      </w:r>
+      <w:bookmarkEnd w:id="7"/>
+    </w:p>
+    <w:p>
+      <w:pPr>
+        <w:spacing w:line="360" w:lineRule="auto"/>
+        <w:ind w:left="708"/>
+        <w:jc w:val="both"/>
+        <w:rPr>
+          <w:rFonts w:ascii="Times New Roman" w:hAnsi="Times New Roman" w:cs="Times New Roman"/>
+        </w:rPr>
+      </w:pPr>
+      <w:r>
+        <w:rPr>
+          <w:rFonts w:ascii="Times New Roman" w:hAnsi="Times New Roman" w:cs="Times New Roman"/>
+          <w:sz w:val="24"/>
+        </w:rPr>
+        <w:t>Apresentou</w:t>
+      </w:r>
+      <w:r>
+        <w:rPr>
+          <w:rFonts w:ascii="Times New Roman" w:hAnsi="Times New Roman" w:cs="Times New Roman"/>
+          <w:sz w:val="24"/>
+        </w:rPr>
+        <w:t xml:space="preserve"> as informações relativas à produção do Software até a primeira fase do produto</w:t>
+      </w:r>
+      <w:r>
+        <w:rPr>
+          <w:rFonts w:ascii="Times New Roman" w:hAnsi="Times New Roman" w:cs="Times New Roman"/>
+          <w:sz w:val="24"/>
+        </w:rPr>
+        <w:t xml:space="preserve">. </w:t>
+      </w:r>
+    </w:p>
+    <w:p>
+      <w:pPr>
+        <w:pStyle w:val="Heading2"/>
+        <w:numPr>
+          <w:ilvl w:val="0"/>
+          <w:numId w:val="1"/>
+        </w:numPr>
+        <w:spacing w:line="360" w:lineRule="auto"/>
+        <w:jc w:val="both"/>
+        <w:rPr>
+          <w:rFonts w:ascii="Times New Roman" w:hAnsi="Times New Roman" w:cs="Times New Roman"/>
+        </w:rPr>
+      </w:pPr>
+      <w:r>
+        <w:rPr>
+          <w:rFonts w:ascii="Times New Roman" w:hAnsi="Times New Roman" w:cs="Times New Roman"/>
+        </w:rPr>
+        <w:t>Entrega 6 – Projecto parte 2</w:t>
+      </w:r>
+    </w:p>
+    <w:p>
+      <w:pPr>
+        <w:spacing w:line="360" w:lineRule="auto"/>
+        <w:ind w:left="708"/>
+        <w:jc w:val="both"/>
+        <w:rPr>
+          <w:rFonts w:ascii="Times New Roman" w:hAnsi="Times New Roman" w:cs="Times New Roman"/>
+        </w:rPr>
+      </w:pPr>
+      <w:r>
+        <w:rPr>
+          <w:rFonts w:ascii="Times New Roman" w:hAnsi="Times New Roman" w:cs="Times New Roman"/>
+          <w:sz w:val="24"/>
+        </w:rPr>
+        <w:t>Esta entrega foi</w:t>
+      </w:r>
+      <w:r>
+        <w:rPr>
+          <w:rFonts w:ascii="Times New Roman" w:hAnsi="Times New Roman" w:cs="Times New Roman"/>
+          <w:sz w:val="24"/>
+        </w:rPr>
+        <w:t xml:space="preserve"> relativa a segunda fase funcional do produto, que será entregue na data</w:t>
+      </w:r>
+      <w:r>
+        <w:rPr>
+          <w:rFonts w:ascii="Times New Roman" w:hAnsi="Times New Roman" w:cs="Times New Roman"/>
+          <w:sz w:val="24"/>
+        </w:rPr>
+        <w:t xml:space="preserve"> previamente estabelecida</w:t>
+      </w:r>
+      <w:r>
+        <w:rPr>
+          <w:rFonts w:ascii="Times New Roman" w:hAnsi="Times New Roman" w:cs="Times New Roman"/>
+          <w:sz w:val="24"/>
+        </w:rPr>
+        <w:t xml:space="preserve">. </w:t>
+      </w:r>
+    </w:p>
+    <w:p>
+      <w:pPr>
+        <w:spacing w:line="360" w:lineRule="auto"/>
+        <w:jc w:val="both"/>
+        <w:rPr>
+          <w:rFonts w:ascii="Times New Roman" w:hAnsi="Times New Roman" w:cs="Times New Roman"/>
+        </w:rPr>
+      </w:pPr>
+    </w:p>
+    <w:p>
+      <w:pPr>
+        <w:pStyle w:val="Heading2"/>
+        <w:numPr>
+          <w:ilvl w:val="0"/>
+          <w:numId w:val="1"/>
+        </w:numPr>
+        <w:spacing w:line="360" w:lineRule="auto"/>
+        <w:jc w:val="both"/>
+        <w:rPr>
+          <w:rFonts w:ascii="Times New Roman" w:hAnsi="Times New Roman" w:cs="Times New Roman"/>
+        </w:rPr>
+      </w:pPr>
+      <w:bookmarkStart w:id="8" w:name="_Toc494438475"/>
+      <w:r>
+        <w:rPr>
+          <w:rFonts w:ascii="Times New Roman" w:hAnsi="Times New Roman" w:cs="Times New Roman"/>
+        </w:rPr>
+        <w:t>Entrega 7 - Relatório de progresso 2</w:t>
+      </w:r>
+      <w:bookmarkEnd w:id="8"/>
+    </w:p>
+    <w:p>
+      <w:pPr>
+        <w:spacing w:line="360" w:lineRule="auto"/>
+        <w:ind w:left="708"/>
+        <w:jc w:val="both"/>
+        <w:rPr>
+          <w:rFonts w:ascii="Times New Roman" w:hAnsi="Times New Roman" w:cs="Times New Roman"/>
+          <w:sz w:val="24"/>
+        </w:rPr>
+      </w:pPr>
+      <w:r>
+        <w:rPr>
+          <w:rFonts w:ascii="Times New Roman" w:hAnsi="Times New Roman" w:cs="Times New Roman"/>
+          <w:sz w:val="24"/>
+        </w:rPr>
+        <w:t>Apresentou</w:t>
+      </w:r>
+      <w:r>
+        <w:rPr>
+          <w:rFonts w:ascii="Times New Roman" w:hAnsi="Times New Roman" w:cs="Times New Roman"/>
+          <w:sz w:val="24"/>
+        </w:rPr>
+        <w:t xml:space="preserve"> as informações relativas à produção do Software até a segunda fase do produto. </w:t>
+      </w:r>
+    </w:p>
+    <w:p>
+      <w:pPr>
+        <w:spacing w:line="360" w:lineRule="auto"/>
+        <w:jc w:val="both"/>
+        <w:rPr>
+          <w:rFonts w:ascii="Times New Roman" w:hAnsi="Times New Roman" w:cs="Times New Roman"/>
+        </w:rPr>
+      </w:pPr>
+    </w:p>
+    <w:p>
+      <w:pPr>
+        <w:pStyle w:val="Heading2"/>
+        <w:numPr>
+          <w:ilvl w:val="0"/>
+          <w:numId w:val="1"/>
+        </w:numPr>
+        <w:spacing w:line="360" w:lineRule="auto"/>
+        <w:jc w:val="both"/>
+        <w:rPr>
+          <w:rFonts w:ascii="Times New Roman" w:hAnsi="Times New Roman" w:cs="Times New Roman"/>
+        </w:rPr>
+      </w:pPr>
+      <w:r>
+        <w:rPr>
+          <w:rFonts w:ascii="Times New Roman" w:hAnsi="Times New Roman" w:cs="Times New Roman"/>
+        </w:rPr>
+        <w:t>Entrega 8 - Relatório de progresso 3</w:t>
+      </w:r>
+    </w:p>
+    <w:p>
+      <w:pPr>
+        <w:pStyle w:val="ListParagraph"/>
+        <w:spacing w:line="360" w:lineRule="auto"/>
+        <w:jc w:val="both"/>
+        <w:rPr>
+          <w:rFonts w:ascii="Times New Roman" w:hAnsi="Times New Roman" w:cs="Times New Roman"/>
+          <w:sz w:val="24"/>
+        </w:rPr>
+      </w:pPr>
+      <w:r>
+        <w:rPr>
+          <w:rFonts w:ascii="Times New Roman" w:hAnsi="Times New Roman" w:cs="Times New Roman"/>
+          <w:sz w:val="24"/>
+        </w:rPr>
+        <w:t>Apresentou</w:t>
+      </w:r>
+      <w:r>
+        <w:rPr>
+          <w:rFonts w:ascii="Times New Roman" w:hAnsi="Times New Roman" w:cs="Times New Roman"/>
+          <w:sz w:val="24"/>
+        </w:rPr>
+        <w:t xml:space="preserve"> as informações relativas à produção do Software até a terceira fase. </w:t>
+      </w:r>
+    </w:p>
+    <w:p>
+      <w:pPr>
+        <w:spacing w:line="360" w:lineRule="auto"/>
+        <w:jc w:val="both"/>
+        <w:rPr>
+          <w:rFonts w:ascii="Times New Roman" w:hAnsi="Times New Roman" w:cs="Times New Roman"/>
+        </w:rPr>
+      </w:pPr>
+    </w:p>
+    <w:p>
+      <w:pPr>
+        <w:pStyle w:val="Heading2"/>
+        <w:numPr>
+          <w:ilvl w:val="0"/>
+          <w:numId w:val="1"/>
+        </w:numPr>
+        <w:spacing w:line="360" w:lineRule="auto"/>
+        <w:jc w:val="both"/>
+        <w:rPr>
+          <w:rFonts w:ascii="Times New Roman" w:hAnsi="Times New Roman" w:cs="Times New Roman"/>
+        </w:rPr>
+      </w:pPr>
+      <w:bookmarkStart w:id="9" w:name="_Toc494438476"/>
+      <w:r>
+        <w:rPr>
+          <w:rFonts w:ascii="Times New Roman" w:hAnsi="Times New Roman" w:cs="Times New Roman"/>
+        </w:rPr>
+        <w:t>En</w:t>
+      </w:r>
+      <w:r>
+        <w:rPr>
+          <w:rFonts w:ascii="Times New Roman" w:hAnsi="Times New Roman" w:cs="Times New Roman"/>
+        </w:rPr>
+        <w:t>trega 7 – Relatório Final do pr</w:t>
+      </w:r>
+      <w:r>
+        <w:rPr>
+          <w:rFonts w:ascii="Times New Roman" w:hAnsi="Times New Roman" w:cs="Times New Roman"/>
+        </w:rPr>
+        <w:t>ojecto</w:t>
+      </w:r>
+      <w:bookmarkEnd w:id="9"/>
+    </w:p>
+    <w:p>
+      <w:pPr>
+        <w:spacing w:line="360" w:lineRule="auto"/>
+        <w:ind w:left="708"/>
+        <w:jc w:val="both"/>
+        <w:rPr>
+          <w:rFonts w:ascii="Times New Roman" w:hAnsi="Times New Roman" w:cs="Times New Roman"/>
+          <w:sz w:val="24"/>
+        </w:rPr>
+      </w:pPr>
+      <w:r>
+        <w:rPr>
+          <w:rFonts w:ascii="Times New Roman" w:hAnsi="Times New Roman" w:cs="Times New Roman"/>
+          <w:sz w:val="24"/>
+        </w:rPr>
+        <w:t>Nesta entrega serve para validar o produto, quanto as funcionalidades e as entregas e com isso encerrar o projecto.</w:t>
       </w:r>
     </w:p>
     <w:p/>
@@ -698,6 +1307,7 @@
               <w:pStyle w:val="Tabela"/>
             </w:pPr>
             <w:r>
+              <w:lastRenderedPageBreak/>
               <w:t>Gerente do Projeto</w:t>
             </w:r>
           </w:p>
@@ -725,10 +1335,13 @@
       </w:tr>
     </w:tbl>
     <w:p/>
-    <w:p/>
+    <w:p>
+      <w:bookmarkStart w:id="10" w:name="_GoBack"/>
+      <w:bookmarkEnd w:id="10"/>
+    </w:p>
     <w:sectPr>
-      <w:headerReference w:type="default" r:id="rId6"/>
-      <w:footerReference w:type="default" r:id="rId7"/>
+      <w:headerReference w:type="default" r:id="rId7"/>
+      <w:footerReference w:type="default" r:id="rId8"/>
       <w:pgSz w:w="11906" w:h="16838"/>
       <w:pgMar w:top="1417" w:right="1701" w:bottom="1417" w:left="1701" w:header="708" w:footer="708" w:gutter="0"/>
       <w:cols w:space="708"/>
@@ -1037,21 +1650,11 @@
           <w:pPr>
             <w:pStyle w:val="Comments"/>
           </w:pPr>
-          <w:r>
-            <w:fldChar w:fldCharType="begin"/>
-          </w:r>
-          <w:r>
-            <w:instrText xml:space="preserve"> TITLE   \* MERGEFORMAT </w:instrText>
-          </w:r>
-          <w:r>
-            <w:fldChar w:fldCharType="separate"/>
-          </w:r>
-          <w:r>
-            <w:t>Relatório de encerramento do contrato</w:t>
-          </w:r>
-          <w:r>
-            <w:fldChar w:fldCharType="end"/>
-          </w:r>
+          <w:fldSimple w:instr=" TITLE   \* MERGEFORMAT ">
+            <w:r>
+              <w:t>Relatório de encerramento do contrato</w:t>
+            </w:r>
+          </w:fldSimple>
         </w:p>
       </w:tc>
       <w:tc>
@@ -1118,6 +1721,103 @@
     </w:pPr>
   </w:p>
 </w:hdr>
+</file>
+
+<file path=word/numbering.xml><?xml version="1.0" encoding="utf-8"?>
+<w:numbering xmlns:wpc="http://schemas.microsoft.com/office/word/2010/wordprocessingCanvas" xmlns:cx="http://schemas.microsoft.com/office/drawing/2014/chartex" xmlns:cx1="http://schemas.microsoft.com/office/drawing/2015/9/8/chartex" xmlns:cx2="http://schemas.microsoft.com/office/drawing/2015/10/21/chartex" xmlns:cx3="http://schemas.microsoft.com/office/drawing/2016/5/9/chartex" xmlns:cx4="http://schemas.microsoft.com/office/drawing/2016/5/10/chartex" xmlns:cx5="http://schemas.microsoft.com/office/drawing/2016/5/11/chartex" xmlns:cx6="http://schemas.microsoft.com/office/drawing/2016/5/12/chartex" xmlns:cx7="http://schemas.microsoft.com/office/drawing/2016/5/13/chartex" xmlns:cx8="http://schemas.microsoft.com/office/drawing/2016/5/14/chartex" xmlns:mc="http://schemas.openxmlformats.org/markup-compatibility/2006" xmlns:aink="http://schemas.microsoft.com/office/drawing/2016/ink" xmlns:am3d="http://schemas.microsoft.com/office/drawing/2017/model3d" xmlns:o="urn:schemas-microsoft-com:office:office" xmlns:r="http://schemas.openxmlformats.org/officeDocument/2006/relationships" xmlns:m="http://schemas.openxmlformats.org/officeDocument/2006/math" xmlns:v="urn:schemas-microsoft-com:vml" xmlns:wp14="http://schemas.microsoft.com/office/word/2010/wordprocessingDrawing" xmlns:wp="http://schemas.openxmlformats.org/drawingml/2006/wordprocessingDrawing" xmlns:w10="urn:schemas-microsoft-com:office:word" xmlns:w="http://schemas.openxmlformats.org/wordprocessingml/2006/main" xmlns:w14="http://schemas.microsoft.com/office/word/2010/wordml" xmlns:w15="http://schemas.microsoft.com/office/word/2012/wordml" xmlns:w16cid="http://schemas.microsoft.com/office/word/2016/wordml/cid" xmlns:w16se="http://schemas.microsoft.com/office/word/2015/wordml/symex" xmlns:wpg="http://schemas.microsoft.com/office/word/2010/wordprocessingGroup" xmlns:wpi="http://schemas.microsoft.com/office/word/2010/wordprocessingInk" xmlns:wne="http://schemas.microsoft.com/office/word/2006/wordml" xmlns:wps="http://schemas.microsoft.com/office/word/2010/wordprocessingShape" mc:Ignorable="w14 w15 w16se w16cid wp14">
+  <w:abstractNum w:abstractNumId="0" w15:restartNumberingAfterBreak="0">
+    <w:nsid w:val="71BE5BCE"/>
+    <w:multiLevelType w:val="hybridMultilevel"/>
+    <w:tmpl w:val="C4822B5A"/>
+    <w:lvl w:ilvl="0" w:tplc="0409000F">
+      <w:start w:val="1"/>
+      <w:numFmt w:val="decimal"/>
+      <w:lvlText w:val="%1."/>
+      <w:lvlJc w:val="left"/>
+      <w:pPr>
+        <w:ind w:left="720" w:hanging="360"/>
+      </w:pPr>
+      <w:rPr>
+        <w:rFonts w:hint="default"/>
+      </w:rPr>
+    </w:lvl>
+    <w:lvl w:ilvl="1" w:tplc="04090019" w:tentative="1">
+      <w:start w:val="1"/>
+      <w:numFmt w:val="lowerLetter"/>
+      <w:lvlText w:val="%2."/>
+      <w:lvlJc w:val="left"/>
+      <w:pPr>
+        <w:ind w:left="1440" w:hanging="360"/>
+      </w:pPr>
+    </w:lvl>
+    <w:lvl w:ilvl="2" w:tplc="0409001B" w:tentative="1">
+      <w:start w:val="1"/>
+      <w:numFmt w:val="lowerRoman"/>
+      <w:lvlText w:val="%3."/>
+      <w:lvlJc w:val="right"/>
+      <w:pPr>
+        <w:ind w:left="2160" w:hanging="180"/>
+      </w:pPr>
+    </w:lvl>
+    <w:lvl w:ilvl="3" w:tplc="0409000F" w:tentative="1">
+      <w:start w:val="1"/>
+      <w:numFmt w:val="decimal"/>
+      <w:lvlText w:val="%4."/>
+      <w:lvlJc w:val="left"/>
+      <w:pPr>
+        <w:ind w:left="2880" w:hanging="360"/>
+      </w:pPr>
+    </w:lvl>
+    <w:lvl w:ilvl="4" w:tplc="04090019" w:tentative="1">
+      <w:start w:val="1"/>
+      <w:numFmt w:val="lowerLetter"/>
+      <w:lvlText w:val="%5."/>
+      <w:lvlJc w:val="left"/>
+      <w:pPr>
+        <w:ind w:left="3600" w:hanging="360"/>
+      </w:pPr>
+    </w:lvl>
+    <w:lvl w:ilvl="5" w:tplc="0409001B" w:tentative="1">
+      <w:start w:val="1"/>
+      <w:numFmt w:val="lowerRoman"/>
+      <w:lvlText w:val="%6."/>
+      <w:lvlJc w:val="right"/>
+      <w:pPr>
+        <w:ind w:left="4320" w:hanging="180"/>
+      </w:pPr>
+    </w:lvl>
+    <w:lvl w:ilvl="6" w:tplc="0409000F" w:tentative="1">
+      <w:start w:val="1"/>
+      <w:numFmt w:val="decimal"/>
+      <w:lvlText w:val="%7."/>
+      <w:lvlJc w:val="left"/>
+      <w:pPr>
+        <w:ind w:left="5040" w:hanging="360"/>
+      </w:pPr>
+    </w:lvl>
+    <w:lvl w:ilvl="7" w:tplc="04090019" w:tentative="1">
+      <w:start w:val="1"/>
+      <w:numFmt w:val="lowerLetter"/>
+      <w:lvlText w:val="%8."/>
+      <w:lvlJc w:val="left"/>
+      <w:pPr>
+        <w:ind w:left="5760" w:hanging="360"/>
+      </w:pPr>
+    </w:lvl>
+    <w:lvl w:ilvl="8" w:tplc="0409001B" w:tentative="1">
+      <w:start w:val="1"/>
+      <w:numFmt w:val="lowerRoman"/>
+      <w:lvlText w:val="%9."/>
+      <w:lvlJc w:val="right"/>
+      <w:pPr>
+        <w:ind w:left="6480" w:hanging="180"/>
+      </w:pPr>
+    </w:lvl>
+  </w:abstractNum>
+  <w:num w:numId="1">
+    <w:abstractNumId w:val="0"/>
+  </w:num>
+</w:numbering>
 </file>
 
 <file path=word/styles.xml><?xml version="1.0" encoding="utf-8"?>
@@ -1831,6 +2531,17 @@
       <w:lang w:eastAsia="pt-BR"/>
     </w:rPr>
   </w:style>
+  <w:style w:type="paragraph" w:styleId="ListParagraph">
+    <w:name w:val="List Paragraph"/>
+    <w:basedOn w:val="Normal"/>
+    <w:uiPriority w:val="34"/>
+    <w:qFormat/>
+    <w:rsid w:val="009C3DE3"/>
+    <w:pPr>
+      <w:ind w:left="720"/>
+      <w:contextualSpacing/>
+    </w:pPr>
+  </w:style>
 </w:styles>
 </file>
 
@@ -1869,19 +2580,19 @@
 
 <file path=word/glossary/fontTable.xml><?xml version="1.0" encoding="utf-8"?>
 <w:fonts xmlns:mc="http://schemas.openxmlformats.org/markup-compatibility/2006" xmlns:r="http://schemas.openxmlformats.org/officeDocument/2006/relationships" xmlns:w="http://schemas.openxmlformats.org/wordprocessingml/2006/main" xmlns:w14="http://schemas.microsoft.com/office/word/2010/wordml" xmlns:w15="http://schemas.microsoft.com/office/word/2012/wordml" xmlns:w16cid="http://schemas.microsoft.com/office/word/2016/wordml/cid" xmlns:w16se="http://schemas.microsoft.com/office/word/2015/wordml/symex" mc:Ignorable="w14 w15 w16se w16cid">
+  <w:font w:name="Times New Roman">
+    <w:panose1 w:val="02020603050405020304"/>
+    <w:charset w:val="00"/>
+    <w:family w:val="roman"/>
+    <w:pitch w:val="variable"/>
+    <w:sig w:usb0="E0002AFF" w:usb1="C0007843" w:usb2="00000009" w:usb3="00000000" w:csb0="000001FF" w:csb1="00000000"/>
+  </w:font>
   <w:font w:name="Calibri">
     <w:panose1 w:val="020F0502020204030204"/>
     <w:charset w:val="00"/>
     <w:family w:val="swiss"/>
     <w:pitch w:val="variable"/>
-    <w:sig w:usb0="E0002AFF" w:usb1="C000247B" w:usb2="00000009" w:usb3="00000000" w:csb0="000001FF" w:csb1="00000000"/>
-  </w:font>
-  <w:font w:name="Times New Roman">
-    <w:panose1 w:val="02020603050405020304"/>
-    <w:charset w:val="00"/>
-    <w:family w:val="roman"/>
-    <w:pitch w:val="variable"/>
-    <w:sig w:usb0="E0002EFF" w:usb1="C000785B" w:usb2="00000009" w:usb3="00000000" w:csb0="000001FF" w:csb1="00000000"/>
+    <w:sig w:usb0="E0002AFF" w:usb1="4000ACFF" w:usb2="00000001" w:usb3="00000000" w:csb0="000001FF" w:csb1="00000000"/>
   </w:font>
   <w:font w:name="Cambria">
     <w:panose1 w:val="02040503050406030204"/>
@@ -1909,7 +2620,7 @@
     <w:charset w:val="00"/>
     <w:family w:val="swiss"/>
     <w:pitch w:val="variable"/>
-    <w:sig w:usb0="E0002EFF" w:usb1="C000785B" w:usb2="00000009" w:usb3="00000000" w:csb0="000001FF" w:csb1="00000000"/>
+    <w:sig w:usb0="E0002AFF" w:usb1="C0007843" w:usb2="00000009" w:usb3="00000000" w:csb0="000001FF" w:csb1="00000000"/>
   </w:font>
   <w:font w:name="Calibri Light">
     <w:panose1 w:val="020F0302020204030204"/>
@@ -1939,6 +2650,7 @@
   <w:rsids>
     <w:rsidRoot w:val="00F32082"/>
     <w:rsid w:val="001B2BD4"/>
+    <w:rsid w:val="007013CB"/>
     <w:rsid w:val="0071331C"/>
     <w:rsid w:val="00867F96"/>
     <w:rsid w:val="009F777E"/>

</xml_diff>

<commit_message>
Adição do Status report
</commit_message>
<xml_diff>
--- a/Artefactos/5. Relatorio de encerramento do contrato/Relatorio de encerramento do contrato.docx
+++ b/Artefactos/5. Relatorio de encerramento do contrato/Relatorio de encerramento do contrato.docx
@@ -8,20 +8,6 @@
       </w:pPr>
       <w:r>
         <w:t xml:space="preserve">Objetivos deste documento </w:t>
-      </w:r>
-    </w:p>
-    <w:p>
-      <w:pPr>
-        <w:pStyle w:val="Comments"/>
-      </w:pPr>
-      <w:r>
-        <w:t>[Descreva o motivo pelo qual esse documento ser</w:t>
-      </w:r>
-      <w:r>
-        <w:t>á</w:t>
-      </w:r>
-      <w:r>
-        <w:t xml:space="preserve"> usado]</w:t>
       </w:r>
     </w:p>
     <w:p>
@@ -538,6 +524,7 @@
         <w:rPr>
           <w:rFonts w:ascii="Times New Roman" w:hAnsi="Times New Roman" w:cs="Times New Roman"/>
         </w:rPr>
+        <w:lastRenderedPageBreak/>
         <w:t>Entrega 7 - Relatório de progresso 2</w:t>
       </w:r>
       <w:bookmarkEnd w:id="8"/>
@@ -1307,7 +1294,6 @@
               <w:pStyle w:val="Tabela"/>
             </w:pPr>
             <w:r>
-              <w:lastRenderedPageBreak/>
               <w:t>Gerente do Projeto</w:t>
             </w:r>
           </w:p>
@@ -1316,7 +1302,10 @@
           <w:tcPr>
             <w:tcW w:w="4384" w:type="dxa"/>
           </w:tcPr>
-          <w:p/>
+          <w:p>
+            <w:bookmarkStart w:id="10" w:name="_GoBack"/>
+            <w:bookmarkEnd w:id="10"/>
+          </w:p>
         </w:tc>
         <w:tc>
           <w:tcPr>
@@ -1335,10 +1324,7 @@
       </w:tr>
     </w:tbl>
     <w:p/>
-    <w:p>
-      <w:bookmarkStart w:id="10" w:name="_GoBack"/>
-      <w:bookmarkEnd w:id="10"/>
-    </w:p>
+    <w:p/>
     <w:sectPr>
       <w:headerReference w:type="default" r:id="rId7"/>
       <w:footerReference w:type="default" r:id="rId8"/>
@@ -1650,11 +1636,21 @@
           <w:pPr>
             <w:pStyle w:val="Comments"/>
           </w:pPr>
-          <w:fldSimple w:instr=" TITLE   \* MERGEFORMAT ">
-            <w:r>
-              <w:t>Relatório de encerramento do contrato</w:t>
-            </w:r>
-          </w:fldSimple>
+          <w:r>
+            <w:fldChar w:fldCharType="begin"/>
+          </w:r>
+          <w:r>
+            <w:instrText xml:space="preserve"> TITLE   \* MERGEFORMAT </w:instrText>
+          </w:r>
+          <w:r>
+            <w:fldChar w:fldCharType="separate"/>
+          </w:r>
+          <w:r>
+            <w:t>Relatório de encerramento do contrato</w:t>
+          </w:r>
+          <w:r>
+            <w:fldChar w:fldCharType="end"/>
+          </w:r>
         </w:p>
       </w:tc>
       <w:tc>
@@ -2650,6 +2646,7 @@
   <w:rsids>
     <w:rsidRoot w:val="00F32082"/>
     <w:rsid w:val="001B2BD4"/>
+    <w:rsid w:val="00316E5C"/>
     <w:rsid w:val="007013CB"/>
     <w:rsid w:val="0071331C"/>
     <w:rsid w:val="00867F96"/>

</xml_diff>

<commit_message>
Melhorias no Relatorio Final
</commit_message>
<xml_diff>
--- a/Artefactos/5. Relatorio de encerramento do contrato/Relatorio de encerramento do contrato.docx
+++ b/Artefactos/5. Relatorio de encerramento do contrato/Relatorio de encerramento do contrato.docx
@@ -21,6 +21,7 @@
         <w:t xml:space="preserve"> considerando-o entregue integralmente.</w:t>
       </w:r>
     </w:p>
+    <w:p/>
     <w:p/>
     <w:p>
       <w:pPr>
@@ -379,15 +380,6 @@
     </w:p>
     <w:p>
       <w:pPr>
-        <w:spacing w:line="360" w:lineRule="auto"/>
-        <w:jc w:val="both"/>
-        <w:rPr>
-          <w:rFonts w:ascii="Times New Roman" w:hAnsi="Times New Roman" w:cs="Times New Roman"/>
-        </w:rPr>
-      </w:pPr>
-    </w:p>
-    <w:p>
-      <w:pPr>
         <w:pStyle w:val="Heading2"/>
         <w:numPr>
           <w:ilvl w:val="0"/>
@@ -441,6 +433,15 @@
     </w:p>
     <w:p>
       <w:pPr>
+        <w:spacing w:line="360" w:lineRule="auto"/>
+        <w:jc w:val="both"/>
+        <w:rPr>
+          <w:rFonts w:ascii="Times New Roman" w:hAnsi="Times New Roman" w:cs="Times New Roman"/>
+        </w:rPr>
+      </w:pPr>
+    </w:p>
+    <w:p>
+      <w:pPr>
         <w:pStyle w:val="Heading2"/>
         <w:numPr>
           <w:ilvl w:val="0"/>
@@ -452,12 +453,14 @@
           <w:rFonts w:ascii="Times New Roman" w:hAnsi="Times New Roman" w:cs="Times New Roman"/>
         </w:rPr>
       </w:pPr>
-      <w:r>
-        <w:rPr>
-          <w:rFonts w:ascii="Times New Roman" w:hAnsi="Times New Roman" w:cs="Times New Roman"/>
-        </w:rPr>
-        <w:t>Entrega 6 – Projecto parte 2</w:t>
-      </w:r>
+      <w:bookmarkStart w:id="8" w:name="_Toc494438475"/>
+      <w:r>
+        <w:rPr>
+          <w:rFonts w:ascii="Times New Roman" w:hAnsi="Times New Roman" w:cs="Times New Roman"/>
+        </w:rPr>
+        <w:t>Entrega 7 - Relatório de progresso 2</w:t>
+      </w:r>
+      <w:bookmarkEnd w:id="8"/>
     </w:p>
     <w:p>
       <w:pPr>
@@ -466,35 +469,22 @@
         <w:jc w:val="both"/>
         <w:rPr>
           <w:rFonts w:ascii="Times New Roman" w:hAnsi="Times New Roman" w:cs="Times New Roman"/>
-        </w:rPr>
-      </w:pPr>
-      <w:r>
-        <w:rPr>
-          <w:rFonts w:ascii="Times New Roman" w:hAnsi="Times New Roman" w:cs="Times New Roman"/>
           <w:sz w:val="24"/>
         </w:rPr>
-        <w:t>Esta entrega foi</w:t>
-      </w:r>
+      </w:pPr>
       <w:r>
         <w:rPr>
           <w:rFonts w:ascii="Times New Roman" w:hAnsi="Times New Roman" w:cs="Times New Roman"/>
           <w:sz w:val="24"/>
         </w:rPr>
-        <w:t xml:space="preserve"> relativa a segunda fase funcional do produto, que será entregue na data</w:t>
+        <w:t>Apresentou</w:t>
       </w:r>
       <w:r>
         <w:rPr>
           <w:rFonts w:ascii="Times New Roman" w:hAnsi="Times New Roman" w:cs="Times New Roman"/>
           <w:sz w:val="24"/>
         </w:rPr>
-        <w:t xml:space="preserve"> previamente estabelecida</w:t>
-      </w:r>
-      <w:r>
-        <w:rPr>
-          <w:rFonts w:ascii="Times New Roman" w:hAnsi="Times New Roman" w:cs="Times New Roman"/>
-          <w:sz w:val="24"/>
-        </w:rPr>
-        <w:t xml:space="preserve">. </w:t>
+        <w:t xml:space="preserve"> as informações relativas à produção do Software até a segunda fase do produto. </w:t>
       </w:r>
     </w:p>
     <w:p>
@@ -519,15 +509,26 @@
           <w:rFonts w:ascii="Times New Roman" w:hAnsi="Times New Roman" w:cs="Times New Roman"/>
         </w:rPr>
       </w:pPr>
-      <w:bookmarkStart w:id="8" w:name="_Toc494438475"/>
-      <w:r>
-        <w:rPr>
-          <w:rFonts w:ascii="Times New Roman" w:hAnsi="Times New Roman" w:cs="Times New Roman"/>
-        </w:rPr>
-        <w:lastRenderedPageBreak/>
-        <w:t>Entrega 7 - Relatório de progresso 2</w:t>
-      </w:r>
-      <w:bookmarkEnd w:id="8"/>
+      <w:bookmarkStart w:id="9" w:name="_Toc494438476"/>
+      <w:r>
+        <w:rPr>
+          <w:rFonts w:ascii="Times New Roman" w:hAnsi="Times New Roman" w:cs="Times New Roman"/>
+        </w:rPr>
+        <w:t>En</w:t>
+      </w:r>
+      <w:r>
+        <w:rPr>
+          <w:rFonts w:ascii="Times New Roman" w:hAnsi="Times New Roman" w:cs="Times New Roman"/>
+        </w:rPr>
+        <w:t>trega 7 – Relatório Final do pr</w:t>
+      </w:r>
+      <w:r>
+        <w:rPr>
+          <w:rFonts w:ascii="Times New Roman" w:hAnsi="Times New Roman" w:cs="Times New Roman"/>
+        </w:rPr>
+        <w:t>ojecto</w:t>
+      </w:r>
+      <w:bookmarkEnd w:id="9"/>
     </w:p>
     <w:p>
       <w:pPr>
@@ -544,128 +545,6 @@
           <w:rFonts w:ascii="Times New Roman" w:hAnsi="Times New Roman" w:cs="Times New Roman"/>
           <w:sz w:val="24"/>
         </w:rPr>
-        <w:t>Apresentou</w:t>
-      </w:r>
-      <w:r>
-        <w:rPr>
-          <w:rFonts w:ascii="Times New Roman" w:hAnsi="Times New Roman" w:cs="Times New Roman"/>
-          <w:sz w:val="24"/>
-        </w:rPr>
-        <w:t xml:space="preserve"> as informações relativas à produção do Software até a segunda fase do produto. </w:t>
-      </w:r>
-    </w:p>
-    <w:p>
-      <w:pPr>
-        <w:spacing w:line="360" w:lineRule="auto"/>
-        <w:jc w:val="both"/>
-        <w:rPr>
-          <w:rFonts w:ascii="Times New Roman" w:hAnsi="Times New Roman" w:cs="Times New Roman"/>
-        </w:rPr>
-      </w:pPr>
-    </w:p>
-    <w:p>
-      <w:pPr>
-        <w:pStyle w:val="Heading2"/>
-        <w:numPr>
-          <w:ilvl w:val="0"/>
-          <w:numId w:val="1"/>
-        </w:numPr>
-        <w:spacing w:line="360" w:lineRule="auto"/>
-        <w:jc w:val="both"/>
-        <w:rPr>
-          <w:rFonts w:ascii="Times New Roman" w:hAnsi="Times New Roman" w:cs="Times New Roman"/>
-        </w:rPr>
-      </w:pPr>
-      <w:r>
-        <w:rPr>
-          <w:rFonts w:ascii="Times New Roman" w:hAnsi="Times New Roman" w:cs="Times New Roman"/>
-        </w:rPr>
-        <w:t>Entrega 8 - Relatório de progresso 3</w:t>
-      </w:r>
-    </w:p>
-    <w:p>
-      <w:pPr>
-        <w:pStyle w:val="ListParagraph"/>
-        <w:spacing w:line="360" w:lineRule="auto"/>
-        <w:jc w:val="both"/>
-        <w:rPr>
-          <w:rFonts w:ascii="Times New Roman" w:hAnsi="Times New Roman" w:cs="Times New Roman"/>
-          <w:sz w:val="24"/>
-        </w:rPr>
-      </w:pPr>
-      <w:r>
-        <w:rPr>
-          <w:rFonts w:ascii="Times New Roman" w:hAnsi="Times New Roman" w:cs="Times New Roman"/>
-          <w:sz w:val="24"/>
-        </w:rPr>
-        <w:t>Apresentou</w:t>
-      </w:r>
-      <w:r>
-        <w:rPr>
-          <w:rFonts w:ascii="Times New Roman" w:hAnsi="Times New Roman" w:cs="Times New Roman"/>
-          <w:sz w:val="24"/>
-        </w:rPr>
-        <w:t xml:space="preserve"> as informações relativas à produção do Software até a terceira fase. </w:t>
-      </w:r>
-    </w:p>
-    <w:p>
-      <w:pPr>
-        <w:spacing w:line="360" w:lineRule="auto"/>
-        <w:jc w:val="both"/>
-        <w:rPr>
-          <w:rFonts w:ascii="Times New Roman" w:hAnsi="Times New Roman" w:cs="Times New Roman"/>
-        </w:rPr>
-      </w:pPr>
-    </w:p>
-    <w:p>
-      <w:pPr>
-        <w:pStyle w:val="Heading2"/>
-        <w:numPr>
-          <w:ilvl w:val="0"/>
-          <w:numId w:val="1"/>
-        </w:numPr>
-        <w:spacing w:line="360" w:lineRule="auto"/>
-        <w:jc w:val="both"/>
-        <w:rPr>
-          <w:rFonts w:ascii="Times New Roman" w:hAnsi="Times New Roman" w:cs="Times New Roman"/>
-        </w:rPr>
-      </w:pPr>
-      <w:bookmarkStart w:id="9" w:name="_Toc494438476"/>
-      <w:r>
-        <w:rPr>
-          <w:rFonts w:ascii="Times New Roman" w:hAnsi="Times New Roman" w:cs="Times New Roman"/>
-        </w:rPr>
-        <w:t>En</w:t>
-      </w:r>
-      <w:r>
-        <w:rPr>
-          <w:rFonts w:ascii="Times New Roman" w:hAnsi="Times New Roman" w:cs="Times New Roman"/>
-        </w:rPr>
-        <w:t>trega 7 – Relatório Final do pr</w:t>
-      </w:r>
-      <w:r>
-        <w:rPr>
-          <w:rFonts w:ascii="Times New Roman" w:hAnsi="Times New Roman" w:cs="Times New Roman"/>
-        </w:rPr>
-        <w:t>ojecto</w:t>
-      </w:r>
-      <w:bookmarkEnd w:id="9"/>
-    </w:p>
-    <w:p>
-      <w:pPr>
-        <w:spacing w:line="360" w:lineRule="auto"/>
-        <w:ind w:left="708"/>
-        <w:jc w:val="both"/>
-        <w:rPr>
-          <w:rFonts w:ascii="Times New Roman" w:hAnsi="Times New Roman" w:cs="Times New Roman"/>
-          <w:sz w:val="24"/>
-        </w:rPr>
-      </w:pPr>
-      <w:r>
-        <w:rPr>
-          <w:rFonts w:ascii="Times New Roman" w:hAnsi="Times New Roman" w:cs="Times New Roman"/>
-          <w:sz w:val="24"/>
-        </w:rPr>
         <w:t>Nesta entrega serve para validar o produto, quanto as funcionalidades e as entregas e com isso encerrar o projecto.</w:t>
       </w:r>
     </w:p>
@@ -710,7 +589,7 @@
     </w:p>
     <w:tbl>
       <w:tblPr>
-        <w:tblW w:w="8642" w:type="dxa"/>
+        <w:tblW w:w="9085" w:type="dxa"/>
         <w:tblBorders>
           <w:top w:val="single" w:sz="4" w:space="0" w:color="999999"/>
           <w:left w:val="single" w:sz="4" w:space="0" w:color="999999"/>
@@ -727,9 +606,7 @@
       </w:tblPr>
       <w:tblGrid>
         <w:gridCol w:w="3964"/>
-        <w:gridCol w:w="1204"/>
-        <w:gridCol w:w="923"/>
-        <w:gridCol w:w="2551"/>
+        <w:gridCol w:w="5121"/>
       </w:tblGrid>
       <w:tr>
         <w:tc>
@@ -757,53 +634,7 @@
         </w:tc>
         <w:tc>
           <w:tcPr>
-            <w:tcW w:w="1204" w:type="dxa"/>
-            <w:shd w:val="clear" w:color="auto" w:fill="DBE5F1" w:themeFill="accent1" w:themeFillTint="33"/>
-            <w:vAlign w:val="center"/>
-          </w:tcPr>
-          <w:p>
-            <w:pPr>
-              <w:pStyle w:val="Header"/>
-              <w:rPr>
-                <w:b/>
-                <w:sz w:val="18"/>
-              </w:rPr>
-            </w:pPr>
-            <w:r>
-              <w:rPr>
-                <w:b/>
-                <w:sz w:val="18"/>
-              </w:rPr>
-              <w:t>Responsável</w:t>
-            </w:r>
-          </w:p>
-        </w:tc>
-        <w:tc>
-          <w:tcPr>
-            <w:tcW w:w="923" w:type="dxa"/>
-            <w:shd w:val="clear" w:color="auto" w:fill="DBE5F1" w:themeFill="accent1" w:themeFillTint="33"/>
-            <w:vAlign w:val="center"/>
-          </w:tcPr>
-          <w:p>
-            <w:pPr>
-              <w:pStyle w:val="Header"/>
-              <w:rPr>
-                <w:b/>
-                <w:sz w:val="18"/>
-              </w:rPr>
-            </w:pPr>
-            <w:r>
-              <w:rPr>
-                <w:b/>
-                <w:sz w:val="18"/>
-              </w:rPr>
-              <w:t>Previsão</w:t>
-            </w:r>
-          </w:p>
-        </w:tc>
-        <w:tc>
-          <w:tcPr>
-            <w:tcW w:w="2551" w:type="dxa"/>
+            <w:tcW w:w="5121" w:type="dxa"/>
             <w:shd w:val="clear" w:color="auto" w:fill="DBE5F1" w:themeFill="accent1" w:themeFillTint="33"/>
             <w:vAlign w:val="center"/>
           </w:tcPr>
@@ -831,6 +662,105 @@
         </w:tc>
       </w:tr>
       <w:tr>
+        <w:trPr>
+          <w:trHeight w:val="1288"/>
+        </w:trPr>
+        <w:tc>
+          <w:tcPr>
+            <w:tcW w:w="3964" w:type="dxa"/>
+            <w:vAlign w:val="center"/>
+          </w:tcPr>
+          <w:p>
+            <w:pPr>
+              <w:pStyle w:val="Tabela"/>
+              <w:rPr>
+                <w:sz w:val="18"/>
+              </w:rPr>
+            </w:pPr>
+            <w:r>
+              <w:rPr>
+                <w:sz w:val="18"/>
+              </w:rPr>
+              <w:t>Utilização do laravel</w:t>
+            </w:r>
+          </w:p>
+        </w:tc>
+        <w:tc>
+          <w:tcPr>
+            <w:tcW w:w="5121" w:type="dxa"/>
+            <w:vAlign w:val="center"/>
+          </w:tcPr>
+          <w:p>
+            <w:pPr>
+              <w:jc w:val="center"/>
+              <w:rPr>
+                <w:sz w:val="18"/>
+                <w:szCs w:val="16"/>
+              </w:rPr>
+            </w:pPr>
+            <w:r>
+              <w:rPr>
+                <w:sz w:val="18"/>
+                <w:szCs w:val="16"/>
+              </w:rPr>
+              <w:t>Houve grandes dificuldades na utilização do laravel, visto que este é um framework completamente novo. Foi dificil para o grupo aprender e adaptar – se ao mesmo, sendo que isto originou atrasos nas entregras do produto.</w:t>
+            </w:r>
+          </w:p>
+        </w:tc>
+      </w:tr>
+      <w:tr>
+        <w:trPr>
+          <w:trHeight w:val="928"/>
+        </w:trPr>
+        <w:tc>
+          <w:tcPr>
+            <w:tcW w:w="3964" w:type="dxa"/>
+            <w:vAlign w:val="center"/>
+          </w:tcPr>
+          <w:p>
+            <w:pPr>
+              <w:pStyle w:val="Tabela"/>
+              <w:rPr>
+                <w:sz w:val="18"/>
+              </w:rPr>
+            </w:pPr>
+            <w:r>
+              <w:rPr>
+                <w:sz w:val="18"/>
+              </w:rPr>
+              <w:t>Utilização do Git</w:t>
+            </w:r>
+          </w:p>
+        </w:tc>
+        <w:tc>
+          <w:tcPr>
+            <w:tcW w:w="5121" w:type="dxa"/>
+            <w:vAlign w:val="center"/>
+          </w:tcPr>
+          <w:p>
+            <w:pPr>
+              <w:jc w:val="center"/>
+              <w:rPr>
+                <w:sz w:val="18"/>
+                <w:szCs w:val="16"/>
+              </w:rPr>
+            </w:pPr>
+            <w:r>
+              <w:rPr>
+                <w:sz w:val="18"/>
+                <w:szCs w:val="16"/>
+              </w:rPr>
+              <w:t>Dificuldade de aulguns membros da equipe no uso da feramenta</w:t>
+            </w:r>
+            <w:bookmarkStart w:id="10" w:name="_GoBack"/>
+            <w:bookmarkEnd w:id="10"/>
+          </w:p>
+        </w:tc>
+      </w:tr>
+      <w:tr>
+        <w:trPr>
+          <w:trHeight w:val="1027"/>
+        </w:trPr>
         <w:tc>
           <w:tcPr>
             <w:tcW w:w="3964" w:type="dxa"/>
@@ -847,153 +777,7 @@
         </w:tc>
         <w:tc>
           <w:tcPr>
-            <w:tcW w:w="1204" w:type="dxa"/>
-            <w:vAlign w:val="center"/>
-          </w:tcPr>
-          <w:p>
-            <w:pPr>
-              <w:pStyle w:val="Tabela"/>
-              <w:rPr>
-                <w:sz w:val="18"/>
-              </w:rPr>
-            </w:pPr>
-          </w:p>
-        </w:tc>
-        <w:tc>
-          <w:tcPr>
-            <w:tcW w:w="923" w:type="dxa"/>
-            <w:vAlign w:val="center"/>
-          </w:tcPr>
-          <w:p>
-            <w:pPr>
-              <w:pStyle w:val="Tabela"/>
-              <w:rPr>
-                <w:sz w:val="18"/>
-              </w:rPr>
-            </w:pPr>
-          </w:p>
-        </w:tc>
-        <w:tc>
-          <w:tcPr>
-            <w:tcW w:w="2551" w:type="dxa"/>
-            <w:vAlign w:val="center"/>
-          </w:tcPr>
-          <w:p>
-            <w:pPr>
-              <w:jc w:val="center"/>
-              <w:rPr>
-                <w:sz w:val="18"/>
-                <w:szCs w:val="16"/>
-              </w:rPr>
-            </w:pPr>
-          </w:p>
-        </w:tc>
-      </w:tr>
-      <w:tr>
-        <w:tc>
-          <w:tcPr>
-            <w:tcW w:w="3964" w:type="dxa"/>
-            <w:vAlign w:val="center"/>
-          </w:tcPr>
-          <w:p>
-            <w:pPr>
-              <w:pStyle w:val="Tabela"/>
-              <w:rPr>
-                <w:sz w:val="18"/>
-              </w:rPr>
-            </w:pPr>
-          </w:p>
-        </w:tc>
-        <w:tc>
-          <w:tcPr>
-            <w:tcW w:w="1204" w:type="dxa"/>
-            <w:vAlign w:val="center"/>
-          </w:tcPr>
-          <w:p>
-            <w:pPr>
-              <w:pStyle w:val="Tabela"/>
-              <w:rPr>
-                <w:sz w:val="18"/>
-              </w:rPr>
-            </w:pPr>
-          </w:p>
-        </w:tc>
-        <w:tc>
-          <w:tcPr>
-            <w:tcW w:w="923" w:type="dxa"/>
-            <w:vAlign w:val="center"/>
-          </w:tcPr>
-          <w:p>
-            <w:pPr>
-              <w:pStyle w:val="Tabela"/>
-              <w:rPr>
-                <w:sz w:val="18"/>
-              </w:rPr>
-            </w:pPr>
-          </w:p>
-        </w:tc>
-        <w:tc>
-          <w:tcPr>
-            <w:tcW w:w="2551" w:type="dxa"/>
-            <w:vAlign w:val="center"/>
-          </w:tcPr>
-          <w:p>
-            <w:pPr>
-              <w:jc w:val="center"/>
-              <w:rPr>
-                <w:sz w:val="18"/>
-                <w:szCs w:val="16"/>
-              </w:rPr>
-            </w:pPr>
-          </w:p>
-        </w:tc>
-      </w:tr>
-      <w:tr>
-        <w:tc>
-          <w:tcPr>
-            <w:tcW w:w="3964" w:type="dxa"/>
-            <w:vAlign w:val="center"/>
-          </w:tcPr>
-          <w:p>
-            <w:pPr>
-              <w:pStyle w:val="Tabela"/>
-              <w:rPr>
-                <w:sz w:val="18"/>
-              </w:rPr>
-            </w:pPr>
-          </w:p>
-        </w:tc>
-        <w:tc>
-          <w:tcPr>
-            <w:tcW w:w="1204" w:type="dxa"/>
-            <w:vAlign w:val="center"/>
-          </w:tcPr>
-          <w:p>
-            <w:pPr>
-              <w:pStyle w:val="Tabela"/>
-              <w:rPr>
-                <w:sz w:val="18"/>
-              </w:rPr>
-            </w:pPr>
-          </w:p>
-        </w:tc>
-        <w:tc>
-          <w:tcPr>
-            <w:tcW w:w="923" w:type="dxa"/>
-            <w:vAlign w:val="center"/>
-          </w:tcPr>
-          <w:p>
-            <w:pPr>
-              <w:pStyle w:val="Tabela"/>
-              <w:rPr>
-                <w:sz w:val="18"/>
-              </w:rPr>
-            </w:pPr>
-          </w:p>
-        </w:tc>
-        <w:tc>
-          <w:tcPr>
-            <w:tcW w:w="2551" w:type="dxa"/>
+            <w:tcW w:w="5121" w:type="dxa"/>
             <w:vAlign w:val="center"/>
           </w:tcPr>
           <w:p>
@@ -1011,17 +795,46 @@
     <w:p/>
     <w:p/>
     <w:p/>
-    <w:p>
-      <w:pPr>
-        <w:pStyle w:val="Heading1"/>
-      </w:pPr>
-      <w:r>
-        <w:t>Informações adicionais</w:t>
-      </w:r>
-    </w:p>
     <w:p/>
     <w:p/>
+    <w:p>
+      <w:pPr>
+        <w:pStyle w:val="Heading1"/>
+      </w:pPr>
+      <w:r>
+        <w:t>Informações adicionais</w:t>
+      </w:r>
+    </w:p>
     <w:p/>
+    <w:p>
+      <w:r>
+        <w:t>O projecto SGFC não foi concluído nos prazos planificados, devido a dificuldades técnicas no uso do framework de desenvolviemtno adoptado, que é o laravel.</w:t>
+      </w:r>
+    </w:p>
+    <w:p/>
+    <w:p>
+      <w:pPr>
+        <w:pStyle w:val="Heading2"/>
+      </w:pPr>
+      <w:r>
+        <w:t>Custo do Projecto</w:t>
+      </w:r>
+    </w:p>
+    <w:p/>
+    <w:p>
+      <w:r>
+        <w:t xml:space="preserve">O projecto teve como custo total: </w:t>
+      </w:r>
+      <w:r>
+        <w:t>130000 MT</w:t>
+      </w:r>
+    </w:p>
+    <w:p/>
+    <w:p>
+      <w:pPr>
+        <w:pStyle w:val="Heading2"/>
+      </w:pPr>
+    </w:p>
     <w:p/>
     <w:p/>
     <w:p/>
@@ -1098,6 +911,7 @@
               <w:jc w:val="both"/>
             </w:pPr>
             <w:r>
+              <w:lastRenderedPageBreak/>
               <w:t xml:space="preserve">Os </w:t>
             </w:r>
             <w:r>
@@ -1263,7 +1077,11 @@
           <w:tcPr>
             <w:tcW w:w="4384" w:type="dxa"/>
           </w:tcPr>
-          <w:p/>
+          <w:p>
+            <w:r>
+              <w:t>Empresa Frota ltd</w:t>
+            </w:r>
+          </w:p>
         </w:tc>
         <w:tc>
           <w:tcPr>
@@ -1277,7 +1095,11 @@
             <w:tcW w:w="1072" w:type="dxa"/>
             <w:vAlign w:val="center"/>
           </w:tcPr>
-          <w:p/>
+          <w:p>
+            <w:r>
+              <w:t>15/11/2018</w:t>
+            </w:r>
+          </w:p>
         </w:tc>
       </w:tr>
       <w:tr>
@@ -1303,8 +1125,12 @@
             <w:tcW w:w="4384" w:type="dxa"/>
           </w:tcPr>
           <w:p>
-            <w:bookmarkStart w:id="10" w:name="_GoBack"/>
-            <w:bookmarkEnd w:id="10"/>
+            <w:r>
+              <w:t>Andrade Machequele</w:t>
+            </w:r>
+            <w:r>
+              <w:t xml:space="preserve"> Manjate</w:t>
+            </w:r>
           </w:p>
         </w:tc>
         <w:tc>
@@ -1319,7 +1145,11 @@
             <w:tcW w:w="1072" w:type="dxa"/>
             <w:vAlign w:val="center"/>
           </w:tcPr>
-          <w:p/>
+          <w:p>
+            <w:r>
+              <w:t>21/11/2018</w:t>
+            </w:r>
+          </w:p>
         </w:tc>
       </w:tr>
     </w:tbl>
@@ -1636,21 +1466,11 @@
           <w:pPr>
             <w:pStyle w:val="Comments"/>
           </w:pPr>
-          <w:r>
-            <w:fldChar w:fldCharType="begin"/>
-          </w:r>
-          <w:r>
-            <w:instrText xml:space="preserve"> TITLE   \* MERGEFORMAT </w:instrText>
-          </w:r>
-          <w:r>
-            <w:fldChar w:fldCharType="separate"/>
-          </w:r>
-          <w:r>
-            <w:t>Relatório de encerramento do contrato</w:t>
-          </w:r>
-          <w:r>
-            <w:fldChar w:fldCharType="end"/>
-          </w:r>
+          <w:fldSimple w:instr=" TITLE   \* MERGEFORMAT ">
+            <w:r>
+              <w:t>Relatório de encerramento do contrato</w:t>
+            </w:r>
+          </w:fldSimple>
         </w:p>
       </w:tc>
       <w:tc>
@@ -2653,6 +2473,7 @@
     <w:rsid w:val="009F777E"/>
     <w:rsid w:val="00A13D99"/>
     <w:rsid w:val="00A3166D"/>
+    <w:rsid w:val="00CF574A"/>
     <w:rsid w:val="00F26ED2"/>
     <w:rsid w:val="00F32082"/>
   </w:rsids>

</xml_diff>

<commit_message>
Atualização dos objetivos e entregas realizadas
</commit_message>
<xml_diff>
--- a/Artefactos/5. Relatorio de encerramento do contrato/Relatorio de encerramento do contrato.docx
+++ b/Artefactos/5. Relatorio de encerramento do contrato/Relatorio de encerramento do contrato.docx
@@ -5,6 +5,7 @@
     <w:p>
       <w:pPr>
         <w:pStyle w:val="Ttulo1"/>
+        <w:jc w:val="both"/>
         <w:rPr>
           <w:rFonts w:ascii="Times New Roman" w:hAnsi="Times New Roman" w:cs="Times New Roman"/>
           <w:sz w:val="24"/>
@@ -22,19 +23,52 @@
     </w:p>
     <w:p>
       <w:pPr>
-        <w:rPr>
-          <w:rFonts w:ascii="Times New Roman" w:hAnsi="Times New Roman" w:cs="Times New Roman"/>
-          <w:sz w:val="24"/>
-          <w:szCs w:val="24"/>
-        </w:rPr>
-      </w:pPr>
-      <w:r>
-        <w:rPr>
-          <w:rFonts w:ascii="Times New Roman" w:hAnsi="Times New Roman" w:cs="Times New Roman"/>
-          <w:sz w:val="24"/>
-          <w:szCs w:val="24"/>
-        </w:rPr>
-        <w:t xml:space="preserve">Este documento formaliza o </w:t>
+        <w:jc w:val="both"/>
+        <w:rPr>
+          <w:rFonts w:ascii="Times New Roman" w:hAnsi="Times New Roman" w:cs="Times New Roman"/>
+          <w:sz w:val="24"/>
+          <w:szCs w:val="24"/>
+        </w:rPr>
+      </w:pPr>
+      <w:r>
+        <w:rPr>
+          <w:rFonts w:ascii="Times New Roman" w:hAnsi="Times New Roman" w:cs="Times New Roman"/>
+          <w:sz w:val="24"/>
+          <w:szCs w:val="24"/>
+        </w:rPr>
+        <w:t>Este documento será usado em questões de discordância entre ambas as partes, como comprovativo dos termos acordados para o desenvolvimento do sistema.</w:t>
+      </w:r>
+      <w:r>
+        <w:rPr>
+          <w:rFonts w:ascii="Times New Roman" w:hAnsi="Times New Roman" w:cs="Times New Roman"/>
+          <w:sz w:val="24"/>
+          <w:szCs w:val="24"/>
+        </w:rPr>
+        <w:t xml:space="preserve"> O </w:t>
+      </w:r>
+      <w:r>
+        <w:rPr>
+          <w:rFonts w:ascii="Times New Roman" w:hAnsi="Times New Roman" w:cs="Times New Roman"/>
+          <w:sz w:val="24"/>
+          <w:szCs w:val="24"/>
+        </w:rPr>
+        <w:t xml:space="preserve">documento </w:t>
+      </w:r>
+      <w:r>
+        <w:rPr>
+          <w:rFonts w:ascii="Times New Roman" w:hAnsi="Times New Roman" w:cs="Times New Roman"/>
+          <w:sz w:val="24"/>
+          <w:szCs w:val="24"/>
+        </w:rPr>
+        <w:t xml:space="preserve">também </w:t>
+      </w:r>
+      <w:r>
+        <w:rPr>
+          <w:rFonts w:ascii="Times New Roman" w:hAnsi="Times New Roman" w:cs="Times New Roman"/>
+          <w:sz w:val="24"/>
+          <w:szCs w:val="24"/>
+        </w:rPr>
+        <w:t xml:space="preserve">formaliza o </w:t>
       </w:r>
       <w:r>
         <w:rPr>
@@ -71,6 +105,7 @@
     </w:p>
     <w:p>
       <w:pPr>
+        <w:jc w:val="both"/>
         <w:rPr>
           <w:rFonts w:ascii="Times New Roman" w:hAnsi="Times New Roman" w:cs="Times New Roman"/>
           <w:sz w:val="24"/>
@@ -83,6 +118,7 @@
         <w:keepNext/>
         <w:keepLines/>
         <w:spacing w:before="120"/>
+        <w:jc w:val="both"/>
         <w:outlineLvl w:val="0"/>
         <w:rPr>
           <w:rFonts w:ascii="Times New Roman" w:eastAsiaTheme="majorEastAsia" w:hAnsi="Times New Roman" w:cs="Times New Roman"/>
@@ -110,6 +146,7 @@
         <w:keepNext/>
         <w:keepLines/>
         <w:spacing w:before="120"/>
+        <w:jc w:val="both"/>
         <w:outlineLvl w:val="0"/>
         <w:rPr>
           <w:rFonts w:ascii="Times New Roman" w:eastAsiaTheme="majorEastAsia" w:hAnsi="Times New Roman" w:cs="Times New Roman"/>
@@ -157,6 +194,7 @@
     </w:p>
     <w:p>
       <w:pPr>
+        <w:jc w:val="both"/>
         <w:rPr>
           <w:rFonts w:ascii="Times New Roman" w:hAnsi="Times New Roman" w:cs="Times New Roman"/>
           <w:sz w:val="24"/>
@@ -167,6 +205,7 @@
     <w:p>
       <w:pPr>
         <w:pStyle w:val="Ttulo1"/>
+        <w:jc w:val="both"/>
         <w:rPr>
           <w:rFonts w:ascii="Times New Roman" w:hAnsi="Times New Roman" w:cs="Times New Roman"/>
           <w:sz w:val="24"/>
@@ -193,7 +232,11 @@
       </w:r>
       <w:bookmarkStart w:id="1" w:name="_Toc494438470"/>
     </w:p>
-    <w:p/>
+    <w:p>
+      <w:pPr>
+        <w:jc w:val="both"/>
+      </w:pPr>
+    </w:p>
     <w:p>
       <w:pPr>
         <w:pStyle w:val="Ttulo2"/>
@@ -233,7 +276,7 @@
           <w:sz w:val="24"/>
           <w:szCs w:val="24"/>
         </w:rPr>
-        <w:t>É o documento que especifica a proposta para o projecto. Foi apresentado todo o material necessário (perfil dos desenvolvedores, tempo) para o desenvolvimento do produto, juntamente com o capital necessário para cada etapa do projecto.</w:t>
+        <w:t>Foi apresentado todo o material necessário (perfil dos desenvolvedores, tempo) para o desenvolvimento do produto, juntamente com o capital necessário para cada etapa do projecto.</w:t>
       </w:r>
     </w:p>
     <w:p>
@@ -499,20 +542,70 @@
           <w:sz w:val="24"/>
           <w:szCs w:val="24"/>
         </w:rPr>
-        <w:t>Nesta entrega serve para validar o produto, quanto as funcionalidades e as entregas e com isso encerrar o projecto.</w:t>
-      </w:r>
-    </w:p>
-    <w:p>
-      <w:pPr>
-        <w:rPr>
-          <w:rFonts w:ascii="Times New Roman" w:hAnsi="Times New Roman" w:cs="Times New Roman"/>
-          <w:sz w:val="24"/>
-          <w:szCs w:val="24"/>
-        </w:rPr>
-      </w:pPr>
-    </w:p>
-    <w:p>
-      <w:pPr>
+        <w:t>Esta entrega serve para</w:t>
+      </w:r>
+      <w:r>
+        <w:rPr>
+          <w:rFonts w:ascii="Times New Roman" w:hAnsi="Times New Roman" w:cs="Times New Roman"/>
+          <w:sz w:val="24"/>
+          <w:szCs w:val="24"/>
+        </w:rPr>
+        <w:t xml:space="preserve"> validar o produto, quanto as funcionalidades e as entregas e com isso encerrar o projecto.</w:t>
+      </w:r>
+    </w:p>
+    <w:p>
+      <w:pPr>
+        <w:jc w:val="both"/>
+        <w:rPr>
+          <w:rFonts w:ascii="Times New Roman" w:hAnsi="Times New Roman" w:cs="Times New Roman"/>
+          <w:sz w:val="24"/>
+          <w:szCs w:val="24"/>
+        </w:rPr>
+      </w:pPr>
+      <w:r>
+        <w:rPr>
+          <w:rFonts w:ascii="Times New Roman" w:hAnsi="Times New Roman" w:cs="Times New Roman"/>
+          <w:sz w:val="24"/>
+          <w:szCs w:val="24"/>
+        </w:rPr>
+        <w:t xml:space="preserve">            </w:t>
+      </w:r>
+    </w:p>
+    <w:p>
+      <w:pPr>
+        <w:pStyle w:val="Ttulo2"/>
+        <w:ind w:firstLine="708"/>
+        <w:jc w:val="both"/>
+      </w:pPr>
+      <w:r>
+        <w:t>Código fonte</w:t>
+      </w:r>
+    </w:p>
+    <w:p>
+      <w:pPr>
+        <w:spacing w:line="360" w:lineRule="auto"/>
+        <w:ind w:left="708"/>
+        <w:jc w:val="both"/>
+        <w:rPr>
+          <w:rFonts w:ascii="Times New Roman" w:hAnsi="Times New Roman" w:cs="Times New Roman"/>
+          <w:sz w:val="24"/>
+          <w:szCs w:val="24"/>
+        </w:rPr>
+      </w:pPr>
+      <w:r>
+        <w:rPr>
+          <w:rFonts w:ascii="Times New Roman" w:hAnsi="Times New Roman" w:cs="Times New Roman"/>
+          <w:sz w:val="24"/>
+          <w:szCs w:val="24"/>
+        </w:rPr>
+        <w:t>Consistiu na entrega dos códigos de todos os componentes que fazem parte do sistema de software.</w:t>
+      </w:r>
+    </w:p>
+    <w:p>
+      <w:pPr>
+        <w:spacing w:line="360" w:lineRule="auto"/>
+        <w:ind w:left="708"/>
+        <w:jc w:val="both"/>
         <w:rPr>
           <w:rFonts w:ascii="Times New Roman" w:hAnsi="Times New Roman" w:cs="Times New Roman"/>
           <w:sz w:val="24"/>
@@ -523,6 +616,7 @@
     <w:p>
       <w:pPr>
         <w:pStyle w:val="Ttulo1"/>
+        <w:jc w:val="both"/>
         <w:rPr>
           <w:rFonts w:ascii="Times New Roman" w:hAnsi="Times New Roman" w:cs="Times New Roman"/>
           <w:sz w:val="24"/>
@@ -537,6 +631,11 @@
         </w:rPr>
         <w:t>Questões em Aberto</w:t>
       </w:r>
+    </w:p>
+    <w:p>
+      <w:pPr>
+        <w:jc w:val="both"/>
+      </w:pPr>
     </w:p>
     <w:tbl>
       <w:tblPr>
@@ -569,6 +668,7 @@
           <w:p>
             <w:pPr>
               <w:pStyle w:val="Cabealho"/>
+              <w:jc w:val="both"/>
               <w:rPr>
                 <w:rFonts w:ascii="Times New Roman" w:hAnsi="Times New Roman" w:cs="Times New Roman"/>
                 <w:b/>
@@ -596,7 +696,7 @@
           <w:p>
             <w:pPr>
               <w:ind w:right="-25"/>
-              <w:jc w:val="center"/>
+              <w:jc w:val="both"/>
               <w:rPr>
                 <w:rFonts w:ascii="Times New Roman" w:hAnsi="Times New Roman" w:cs="Times New Roman"/>
                 <w:b/>
@@ -628,6 +728,7 @@
           <w:p>
             <w:pPr>
               <w:pStyle w:val="Tabela"/>
+              <w:jc w:val="both"/>
               <w:rPr>
                 <w:rFonts w:ascii="Times New Roman" w:hAnsi="Times New Roman"/>
                 <w:sz w:val="24"/>
@@ -651,6 +752,7 @@
           </w:tcPr>
           <w:p>
             <w:pPr>
+              <w:jc w:val="both"/>
               <w:rPr>
                 <w:rFonts w:ascii="Times New Roman" w:hAnsi="Times New Roman" w:cs="Times New Roman"/>
                 <w:sz w:val="24"/>
@@ -680,6 +782,7 @@
           <w:p>
             <w:pPr>
               <w:pStyle w:val="Tabela"/>
+              <w:jc w:val="both"/>
               <w:rPr>
                 <w:rFonts w:ascii="Times New Roman" w:hAnsi="Times New Roman"/>
                 <w:sz w:val="24"/>
@@ -703,6 +806,7 @@
           </w:tcPr>
           <w:p>
             <w:pPr>
+              <w:jc w:val="both"/>
               <w:rPr>
                 <w:rFonts w:ascii="Times New Roman" w:hAnsi="Times New Roman" w:cs="Times New Roman"/>
                 <w:sz w:val="24"/>
@@ -732,6 +836,7 @@
           <w:p>
             <w:pPr>
               <w:pStyle w:val="Tabela"/>
+              <w:jc w:val="both"/>
               <w:rPr>
                 <w:rFonts w:ascii="Times New Roman" w:hAnsi="Times New Roman"/>
                 <w:sz w:val="24"/>
@@ -755,6 +860,7 @@
           </w:tcPr>
           <w:p>
             <w:pPr>
+              <w:jc w:val="both"/>
               <w:rPr>
                 <w:rFonts w:ascii="Times New Roman" w:hAnsi="Times New Roman" w:cs="Times New Roman"/>
                 <w:sz w:val="24"/>
@@ -803,6 +909,7 @@
           <w:p>
             <w:pPr>
               <w:pStyle w:val="Tabela"/>
+              <w:jc w:val="both"/>
               <w:rPr>
                 <w:rFonts w:ascii="Times New Roman" w:hAnsi="Times New Roman"/>
                 <w:sz w:val="24"/>
@@ -826,6 +933,7 @@
           </w:tcPr>
           <w:p>
             <w:pPr>
+              <w:jc w:val="both"/>
               <w:rPr>
                 <w:rFonts w:ascii="Times New Roman" w:hAnsi="Times New Roman" w:cs="Times New Roman"/>
                 <w:sz w:val="24"/>
@@ -846,24 +954,137 @@
     </w:tbl>
     <w:p>
       <w:pPr>
-        <w:rPr>
-          <w:rFonts w:ascii="Times New Roman" w:hAnsi="Times New Roman" w:cs="Times New Roman"/>
-          <w:sz w:val="24"/>
-          <w:szCs w:val="24"/>
-        </w:rPr>
-      </w:pPr>
-    </w:p>
-    <w:p>
-      <w:pPr>
-        <w:rPr>
-          <w:rFonts w:ascii="Times New Roman" w:hAnsi="Times New Roman" w:cs="Times New Roman"/>
-          <w:sz w:val="24"/>
-          <w:szCs w:val="24"/>
-        </w:rPr>
-      </w:pPr>
-    </w:p>
-    <w:p>
-      <w:pPr>
+        <w:jc w:val="both"/>
+        <w:rPr>
+          <w:rFonts w:ascii="Times New Roman" w:hAnsi="Times New Roman" w:cs="Times New Roman"/>
+          <w:sz w:val="24"/>
+          <w:szCs w:val="24"/>
+        </w:rPr>
+      </w:pPr>
+    </w:p>
+    <w:p>
+      <w:pPr>
+        <w:jc w:val="both"/>
+        <w:rPr>
+          <w:rFonts w:ascii="Times New Roman" w:hAnsi="Times New Roman" w:cs="Times New Roman"/>
+          <w:sz w:val="24"/>
+          <w:szCs w:val="24"/>
+        </w:rPr>
+      </w:pPr>
+    </w:p>
+    <w:p>
+      <w:pPr>
+        <w:jc w:val="both"/>
+        <w:rPr>
+          <w:rFonts w:ascii="Times New Roman" w:hAnsi="Times New Roman" w:cs="Times New Roman"/>
+          <w:sz w:val="24"/>
+          <w:szCs w:val="24"/>
+        </w:rPr>
+      </w:pPr>
+    </w:p>
+    <w:p>
+      <w:pPr>
+        <w:jc w:val="both"/>
+        <w:rPr>
+          <w:rFonts w:ascii="Times New Roman" w:hAnsi="Times New Roman" w:cs="Times New Roman"/>
+          <w:sz w:val="24"/>
+          <w:szCs w:val="24"/>
+        </w:rPr>
+      </w:pPr>
+    </w:p>
+    <w:p>
+      <w:pPr>
+        <w:jc w:val="both"/>
+        <w:rPr>
+          <w:rFonts w:ascii="Times New Roman" w:hAnsi="Times New Roman" w:cs="Times New Roman"/>
+          <w:sz w:val="24"/>
+          <w:szCs w:val="24"/>
+        </w:rPr>
+      </w:pPr>
+    </w:p>
+    <w:p>
+      <w:pPr>
+        <w:jc w:val="both"/>
+        <w:rPr>
+          <w:rFonts w:ascii="Times New Roman" w:hAnsi="Times New Roman" w:cs="Times New Roman"/>
+          <w:sz w:val="24"/>
+          <w:szCs w:val="24"/>
+        </w:rPr>
+      </w:pPr>
+    </w:p>
+    <w:p>
+      <w:pPr>
+        <w:jc w:val="both"/>
+        <w:rPr>
+          <w:rFonts w:ascii="Times New Roman" w:hAnsi="Times New Roman" w:cs="Times New Roman"/>
+          <w:sz w:val="24"/>
+          <w:szCs w:val="24"/>
+        </w:rPr>
+      </w:pPr>
+    </w:p>
+    <w:p>
+      <w:pPr>
+        <w:jc w:val="both"/>
+        <w:rPr>
+          <w:rFonts w:ascii="Times New Roman" w:hAnsi="Times New Roman" w:cs="Times New Roman"/>
+          <w:sz w:val="24"/>
+          <w:szCs w:val="24"/>
+        </w:rPr>
+      </w:pPr>
+    </w:p>
+    <w:p>
+      <w:pPr>
+        <w:jc w:val="both"/>
+        <w:rPr>
+          <w:rFonts w:ascii="Times New Roman" w:hAnsi="Times New Roman" w:cs="Times New Roman"/>
+          <w:sz w:val="24"/>
+          <w:szCs w:val="24"/>
+        </w:rPr>
+      </w:pPr>
+    </w:p>
+    <w:p>
+      <w:pPr>
+        <w:jc w:val="both"/>
+        <w:rPr>
+          <w:rFonts w:ascii="Times New Roman" w:hAnsi="Times New Roman" w:cs="Times New Roman"/>
+          <w:sz w:val="24"/>
+          <w:szCs w:val="24"/>
+        </w:rPr>
+      </w:pPr>
+    </w:p>
+    <w:p>
+      <w:pPr>
+        <w:jc w:val="both"/>
+        <w:rPr>
+          <w:rFonts w:ascii="Times New Roman" w:hAnsi="Times New Roman" w:cs="Times New Roman"/>
+          <w:sz w:val="24"/>
+          <w:szCs w:val="24"/>
+        </w:rPr>
+      </w:pPr>
+    </w:p>
+    <w:p>
+      <w:pPr>
+        <w:jc w:val="both"/>
+        <w:rPr>
+          <w:rFonts w:ascii="Times New Roman" w:hAnsi="Times New Roman" w:cs="Times New Roman"/>
+          <w:sz w:val="24"/>
+          <w:szCs w:val="24"/>
+        </w:rPr>
+      </w:pPr>
+    </w:p>
+    <w:p>
+      <w:pPr>
+        <w:jc w:val="both"/>
+        <w:rPr>
+          <w:rFonts w:ascii="Times New Roman" w:hAnsi="Times New Roman" w:cs="Times New Roman"/>
+          <w:sz w:val="24"/>
+          <w:szCs w:val="24"/>
+        </w:rPr>
+      </w:pPr>
+    </w:p>
+    <w:p>
+      <w:pPr>
+        <w:jc w:val="both"/>
         <w:rPr>
           <w:rFonts w:ascii="Times New Roman" w:hAnsi="Times New Roman" w:cs="Times New Roman"/>
           <w:sz w:val="24"/>
@@ -900,6 +1121,7 @@
     </w:p>
     <w:p>
       <w:pPr>
+        <w:jc w:val="both"/>
         <w:rPr>
           <w:rFonts w:ascii="Times New Roman" w:hAnsi="Times New Roman" w:cs="Times New Roman"/>
           <w:sz w:val="24"/>
@@ -925,6 +1147,7 @@
     </w:p>
     <w:p>
       <w:pPr>
+        <w:jc w:val="both"/>
         <w:rPr>
           <w:rFonts w:ascii="Times New Roman" w:hAnsi="Times New Roman" w:cs="Times New Roman"/>
           <w:sz w:val="24"/>
@@ -939,6 +1162,7 @@
           <w:ilvl w:val="0"/>
           <w:numId w:val="3"/>
         </w:numPr>
+        <w:jc w:val="both"/>
         <w:rPr>
           <w:rFonts w:ascii="Times New Roman" w:hAnsi="Times New Roman" w:cs="Times New Roman"/>
           <w:sz w:val="24"/>
@@ -1035,6 +1259,7 @@
     <w:p>
       <w:pPr>
         <w:ind w:left="360"/>
+        <w:jc w:val="both"/>
         <w:rPr>
           <w:rFonts w:ascii="Times New Roman" w:hAnsi="Times New Roman" w:cs="Times New Roman"/>
           <w:sz w:val="24"/>
@@ -1049,6 +1274,7 @@
           <w:ilvl w:val="0"/>
           <w:numId w:val="3"/>
         </w:numPr>
+        <w:jc w:val="both"/>
         <w:rPr>
           <w:rFonts w:ascii="Times New Roman" w:hAnsi="Times New Roman" w:cs="Times New Roman"/>
           <w:sz w:val="24"/>
@@ -1180,42 +1406,47 @@
     </w:p>
     <w:p>
       <w:pPr>
-        <w:rPr>
-          <w:rFonts w:ascii="Times New Roman" w:hAnsi="Times New Roman" w:cs="Times New Roman"/>
-          <w:sz w:val="24"/>
-          <w:szCs w:val="24"/>
-        </w:rPr>
-      </w:pPr>
-    </w:p>
-    <w:p>
-      <w:pPr>
-        <w:rPr>
-          <w:rFonts w:ascii="Times New Roman" w:hAnsi="Times New Roman" w:cs="Times New Roman"/>
-          <w:sz w:val="24"/>
-          <w:szCs w:val="24"/>
-        </w:rPr>
-      </w:pPr>
-    </w:p>
-    <w:p>
-      <w:pPr>
-        <w:rPr>
-          <w:rFonts w:ascii="Times New Roman" w:hAnsi="Times New Roman" w:cs="Times New Roman"/>
-          <w:sz w:val="24"/>
-          <w:szCs w:val="24"/>
-        </w:rPr>
-      </w:pPr>
-    </w:p>
-    <w:p>
-      <w:pPr>
-        <w:rPr>
-          <w:rFonts w:ascii="Times New Roman" w:hAnsi="Times New Roman" w:cs="Times New Roman"/>
-          <w:sz w:val="24"/>
-          <w:szCs w:val="24"/>
-        </w:rPr>
-      </w:pPr>
-    </w:p>
-    <w:p>
-      <w:pPr>
+        <w:jc w:val="both"/>
+        <w:rPr>
+          <w:rFonts w:ascii="Times New Roman" w:hAnsi="Times New Roman" w:cs="Times New Roman"/>
+          <w:sz w:val="24"/>
+          <w:szCs w:val="24"/>
+        </w:rPr>
+      </w:pPr>
+    </w:p>
+    <w:p>
+      <w:pPr>
+        <w:jc w:val="both"/>
+        <w:rPr>
+          <w:rFonts w:ascii="Times New Roman" w:hAnsi="Times New Roman" w:cs="Times New Roman"/>
+          <w:sz w:val="24"/>
+          <w:szCs w:val="24"/>
+        </w:rPr>
+      </w:pPr>
+    </w:p>
+    <w:p>
+      <w:pPr>
+        <w:jc w:val="both"/>
+        <w:rPr>
+          <w:rFonts w:ascii="Times New Roman" w:hAnsi="Times New Roman" w:cs="Times New Roman"/>
+          <w:sz w:val="24"/>
+          <w:szCs w:val="24"/>
+        </w:rPr>
+      </w:pPr>
+    </w:p>
+    <w:p>
+      <w:pPr>
+        <w:jc w:val="both"/>
+        <w:rPr>
+          <w:rFonts w:ascii="Times New Roman" w:hAnsi="Times New Roman" w:cs="Times New Roman"/>
+          <w:sz w:val="24"/>
+          <w:szCs w:val="24"/>
+        </w:rPr>
+      </w:pPr>
+    </w:p>
+    <w:p>
+      <w:pPr>
+        <w:jc w:val="both"/>
         <w:rPr>
           <w:rFonts w:ascii="Times New Roman" w:hAnsi="Times New Roman" w:cs="Times New Roman"/>
           <w:sz w:val="24"/>
@@ -1226,6 +1457,7 @@
     <w:p>
       <w:pPr>
         <w:pStyle w:val="Ttulo2"/>
+        <w:jc w:val="both"/>
         <w:rPr>
           <w:rFonts w:ascii="Times New Roman" w:hAnsi="Times New Roman" w:cs="Times New Roman"/>
           <w:sz w:val="24"/>
@@ -1243,15 +1475,17 @@
     </w:p>
     <w:p>
       <w:pPr>
-        <w:rPr>
-          <w:rFonts w:ascii="Times New Roman" w:hAnsi="Times New Roman" w:cs="Times New Roman"/>
-          <w:sz w:val="24"/>
-          <w:szCs w:val="24"/>
-        </w:rPr>
-      </w:pPr>
-    </w:p>
-    <w:p>
-      <w:pPr>
+        <w:jc w:val="both"/>
+        <w:rPr>
+          <w:rFonts w:ascii="Times New Roman" w:hAnsi="Times New Roman" w:cs="Times New Roman"/>
+          <w:sz w:val="24"/>
+          <w:szCs w:val="24"/>
+        </w:rPr>
+      </w:pPr>
+    </w:p>
+    <w:p>
+      <w:pPr>
+        <w:jc w:val="both"/>
         <w:rPr>
           <w:rFonts w:ascii="Times New Roman" w:hAnsi="Times New Roman" w:cs="Times New Roman"/>
           <w:sz w:val="24"/>
@@ -1278,6 +1512,7 @@
     </w:p>
     <w:p>
       <w:pPr>
+        <w:jc w:val="both"/>
         <w:rPr>
           <w:rFonts w:ascii="Times New Roman" w:hAnsi="Times New Roman" w:cs="Times New Roman"/>
           <w:sz w:val="24"/>
@@ -1288,24 +1523,27 @@
     <w:p>
       <w:pPr>
         <w:pStyle w:val="Ttulo2"/>
-        <w:rPr>
-          <w:rFonts w:ascii="Times New Roman" w:hAnsi="Times New Roman" w:cs="Times New Roman"/>
-          <w:sz w:val="24"/>
-          <w:szCs w:val="24"/>
-        </w:rPr>
-      </w:pPr>
-    </w:p>
-    <w:p>
-      <w:pPr>
-        <w:rPr>
-          <w:rFonts w:ascii="Times New Roman" w:hAnsi="Times New Roman" w:cs="Times New Roman"/>
-          <w:sz w:val="24"/>
-          <w:szCs w:val="24"/>
-        </w:rPr>
-      </w:pPr>
-    </w:p>
-    <w:p>
-      <w:pPr>
+        <w:jc w:val="both"/>
+        <w:rPr>
+          <w:rFonts w:ascii="Times New Roman" w:hAnsi="Times New Roman" w:cs="Times New Roman"/>
+          <w:sz w:val="24"/>
+          <w:szCs w:val="24"/>
+        </w:rPr>
+      </w:pPr>
+    </w:p>
+    <w:p>
+      <w:pPr>
+        <w:jc w:val="both"/>
+        <w:rPr>
+          <w:rFonts w:ascii="Times New Roman" w:hAnsi="Times New Roman" w:cs="Times New Roman"/>
+          <w:sz w:val="24"/>
+          <w:szCs w:val="24"/>
+        </w:rPr>
+      </w:pPr>
+    </w:p>
+    <w:p>
+      <w:pPr>
+        <w:jc w:val="both"/>
         <w:rPr>
           <w:rFonts w:ascii="Times New Roman" w:hAnsi="Times New Roman" w:cs="Times New Roman"/>
           <w:sz w:val="24"/>
@@ -1350,7 +1588,7 @@
           </w:tcPr>
           <w:p>
             <w:pPr>
-              <w:jc w:val="center"/>
+              <w:jc w:val="both"/>
               <w:rPr>
                 <w:rFonts w:ascii="Times New Roman" w:hAnsi="Times New Roman" w:cs="Times New Roman"/>
                 <w:b/>
@@ -1361,7 +1599,7 @@
           </w:p>
           <w:p>
             <w:pPr>
-              <w:jc w:val="center"/>
+              <w:jc w:val="both"/>
               <w:rPr>
                 <w:rFonts w:ascii="Times New Roman" w:hAnsi="Times New Roman" w:cs="Times New Roman"/>
                 <w:b/>
@@ -1524,7 +1762,7 @@
           </w:tcPr>
           <w:p>
             <w:pPr>
-              <w:jc w:val="center"/>
+              <w:jc w:val="both"/>
               <w:rPr>
                 <w:rFonts w:ascii="Times New Roman" w:hAnsi="Times New Roman" w:cs="Times New Roman"/>
                 <w:b/>
@@ -1550,7 +1788,7 @@
           </w:tcPr>
           <w:p>
             <w:pPr>
-              <w:jc w:val="center"/>
+              <w:jc w:val="both"/>
               <w:rPr>
                 <w:rFonts w:ascii="Times New Roman" w:hAnsi="Times New Roman" w:cs="Times New Roman"/>
                 <w:b/>
@@ -1577,7 +1815,7 @@
           </w:tcPr>
           <w:p>
             <w:pPr>
-              <w:jc w:val="center"/>
+              <w:jc w:val="both"/>
               <w:rPr>
                 <w:rFonts w:ascii="Times New Roman" w:hAnsi="Times New Roman" w:cs="Times New Roman"/>
                 <w:b/>
@@ -1604,7 +1842,7 @@
           </w:tcPr>
           <w:p>
             <w:pPr>
-              <w:jc w:val="center"/>
+              <w:jc w:val="both"/>
               <w:rPr>
                 <w:rFonts w:ascii="Times New Roman" w:hAnsi="Times New Roman" w:cs="Times New Roman"/>
                 <w:b/>
@@ -1636,6 +1874,7 @@
           <w:p>
             <w:pPr>
               <w:pStyle w:val="Tabela"/>
+              <w:jc w:val="both"/>
               <w:rPr>
                 <w:rFonts w:ascii="Times New Roman" w:hAnsi="Times New Roman"/>
                 <w:sz w:val="24"/>
@@ -1658,6 +1897,7 @@
           </w:tcPr>
           <w:p>
             <w:pPr>
+              <w:jc w:val="both"/>
               <w:rPr>
                 <w:rFonts w:ascii="Times New Roman" w:hAnsi="Times New Roman" w:cs="Times New Roman"/>
                 <w:sz w:val="24"/>
@@ -1681,6 +1921,7 @@
           </w:tcPr>
           <w:p>
             <w:pPr>
+              <w:jc w:val="both"/>
               <w:rPr>
                 <w:rFonts w:ascii="Times New Roman" w:hAnsi="Times New Roman" w:cs="Times New Roman"/>
                 <w:sz w:val="24"/>
@@ -1696,6 +1937,7 @@
           </w:tcPr>
           <w:p>
             <w:pPr>
+              <w:jc w:val="both"/>
               <w:rPr>
                 <w:rFonts w:ascii="Times New Roman" w:hAnsi="Times New Roman" w:cs="Times New Roman"/>
                 <w:sz w:val="24"/>
@@ -1725,6 +1967,7 @@
           <w:p>
             <w:pPr>
               <w:pStyle w:val="Tabela"/>
+              <w:jc w:val="both"/>
               <w:rPr>
                 <w:rFonts w:ascii="Times New Roman" w:hAnsi="Times New Roman"/>
                 <w:sz w:val="24"/>
@@ -1747,6 +1990,7 @@
           </w:tcPr>
           <w:p>
             <w:pPr>
+              <w:jc w:val="both"/>
               <w:rPr>
                 <w:rFonts w:ascii="Times New Roman" w:hAnsi="Times New Roman" w:cs="Times New Roman"/>
                 <w:sz w:val="24"/>
@@ -1778,6 +2022,7 @@
           </w:tcPr>
           <w:p>
             <w:pPr>
+              <w:jc w:val="both"/>
               <w:rPr>
                 <w:rFonts w:ascii="Times New Roman" w:hAnsi="Times New Roman" w:cs="Times New Roman"/>
                 <w:sz w:val="24"/>
@@ -1793,6 +2038,7 @@
           </w:tcPr>
           <w:p>
             <w:pPr>
+              <w:jc w:val="both"/>
               <w:rPr>
                 <w:rFonts w:ascii="Times New Roman" w:hAnsi="Times New Roman" w:cs="Times New Roman"/>
                 <w:sz w:val="24"/>
@@ -1813,15 +2059,17 @@
     </w:tbl>
     <w:p>
       <w:pPr>
-        <w:rPr>
-          <w:rFonts w:ascii="Times New Roman" w:hAnsi="Times New Roman" w:cs="Times New Roman"/>
-          <w:sz w:val="24"/>
-          <w:szCs w:val="24"/>
-        </w:rPr>
-      </w:pPr>
-    </w:p>
-    <w:p>
-      <w:pPr>
+        <w:jc w:val="both"/>
+        <w:rPr>
+          <w:rFonts w:ascii="Times New Roman" w:hAnsi="Times New Roman" w:cs="Times New Roman"/>
+          <w:sz w:val="24"/>
+          <w:szCs w:val="24"/>
+        </w:rPr>
+      </w:pPr>
+    </w:p>
+    <w:p>
+      <w:pPr>
+        <w:jc w:val="both"/>
         <w:rPr>
           <w:rFonts w:ascii="Times New Roman" w:hAnsi="Times New Roman" w:cs="Times New Roman"/>
           <w:sz w:val="24"/>
@@ -1970,7 +2218,7 @@
               <w:noProof/>
               <w:color w:val="244061" w:themeColor="accent1" w:themeShade="80"/>
             </w:rPr>
-            <w:t>3</w:t>
+            <w:t>1</w:t>
           </w:r>
           <w:r>
             <w:rPr>
@@ -3394,7 +3642,6 @@
     <w:rsidRoot w:val="00F32082"/>
     <w:rsid w:val="001B2BD4"/>
     <w:rsid w:val="00316E5C"/>
-    <w:rsid w:val="005F6FB4"/>
     <w:rsid w:val="007013CB"/>
     <w:rsid w:val="0071331C"/>
     <w:rsid w:val="00867F96"/>
@@ -3402,6 +3649,7 @@
     <w:rsid w:val="00A13D99"/>
     <w:rsid w:val="00A3166D"/>
     <w:rsid w:val="00A41478"/>
+    <w:rsid w:val="00AC1155"/>
     <w:rsid w:val="00F26ED2"/>
     <w:rsid w:val="00F32082"/>
   </w:rsids>

</xml_diff>